<commit_message>
Update What's New draft
</commit_message>
<xml_diff>
--- a/v9x/v902/downloads/v902 - What's New - 2024-06-25 - DRAFT.docx
+++ b/v9x/v902/downloads/v902 - What's New - 2024-06-25 - DRAFT.docx
@@ -298,7 +298,7 @@
           <w:r>
             <w:fldChar w:fldCharType="separate"/>
           </w:r>
-          <w:hyperlink w:anchor="_Toc170227843" w:history="1">
+          <w:hyperlink w:anchor="_Toc170305921" w:history="1">
             <w:r>
               <w:rPr>
                 <w:rStyle w:val="Hyperlink"/>
@@ -337,7 +337,7 @@
               <w:rPr>
                 <w:webHidden/>
               </w:rPr>
-              <w:instrText xml:space="preserve"> PAGEREF _Toc170227843 \h </w:instrText>
+              <w:instrText xml:space="preserve"> PAGEREF _Toc170305921 \h </w:instrText>
             </w:r>
             <w:r>
               <w:rPr>
@@ -375,7 +375,7 @@
               <w:szCs w:val="24"/>
             </w:rPr>
           </w:pPr>
-          <w:hyperlink w:anchor="_Toc170227844" w:history="1">
+          <w:hyperlink w:anchor="_Toc170305922" w:history="1">
             <w:r>
               <w:rPr>
                 <w:rStyle w:val="Hyperlink"/>
@@ -414,7 +414,7 @@
               <w:rPr>
                 <w:webHidden/>
               </w:rPr>
-              <w:instrText xml:space="preserve"> PAGEREF _Toc170227844 \h </w:instrText>
+              <w:instrText xml:space="preserve"> PAGEREF _Toc170305922 \h </w:instrText>
             </w:r>
             <w:r>
               <w:rPr>
@@ -451,7 +451,7 @@
               <w:szCs w:val="24"/>
             </w:rPr>
           </w:pPr>
-          <w:hyperlink w:anchor="_Toc170227845" w:history="1">
+          <w:hyperlink w:anchor="_Toc170305923" w:history="1">
             <w:r>
               <w:rPr>
                 <w:rStyle w:val="Hyperlink"/>
@@ -494,7 +494,7 @@
                 <w:noProof/>
                 <w:webHidden/>
               </w:rPr>
-              <w:instrText xml:space="preserve"> PAGEREF _Toc170227845 \h </w:instrText>
+              <w:instrText xml:space="preserve"> PAGEREF _Toc170305923 \h </w:instrText>
             </w:r>
             <w:r>
               <w:rPr>
@@ -535,7 +535,7 @@
               <w:szCs w:val="24"/>
             </w:rPr>
           </w:pPr>
-          <w:hyperlink w:anchor="_Toc170227846" w:history="1">
+          <w:hyperlink w:anchor="_Toc170305924" w:history="1">
             <w:r>
               <w:rPr>
                 <w:rStyle w:val="Hyperlink"/>
@@ -578,7 +578,7 @@
                 <w:noProof/>
                 <w:webHidden/>
               </w:rPr>
-              <w:instrText xml:space="preserve"> PAGEREF _Toc170227846 \h </w:instrText>
+              <w:instrText xml:space="preserve"> PAGEREF _Toc170305924 \h </w:instrText>
             </w:r>
             <w:r>
               <w:rPr>
@@ -619,7 +619,7 @@
               <w:szCs w:val="24"/>
             </w:rPr>
           </w:pPr>
-          <w:hyperlink w:anchor="_Toc170227847" w:history="1">
+          <w:hyperlink w:anchor="_Toc170305925" w:history="1">
             <w:r>
               <w:rPr>
                 <w:rStyle w:val="Hyperlink"/>
@@ -662,7 +662,7 @@
                 <w:noProof/>
                 <w:webHidden/>
               </w:rPr>
-              <w:instrText xml:space="preserve"> PAGEREF _Toc170227847 \h </w:instrText>
+              <w:instrText xml:space="preserve"> PAGEREF _Toc170305925 \h </w:instrText>
             </w:r>
             <w:r>
               <w:rPr>
@@ -682,7 +682,7 @@
                 <w:noProof/>
                 <w:webHidden/>
               </w:rPr>
-              <w:t>4</w:t>
+              <w:t>3</w:t>
             </w:r>
             <w:r>
               <w:rPr>
@@ -703,7 +703,7 @@
               <w:szCs w:val="24"/>
             </w:rPr>
           </w:pPr>
-          <w:hyperlink w:anchor="_Toc170227848" w:history="1">
+          <w:hyperlink w:anchor="_Toc170305926" w:history="1">
             <w:r>
               <w:rPr>
                 <w:rStyle w:val="Hyperlink"/>
@@ -746,7 +746,7 @@
                 <w:noProof/>
                 <w:webHidden/>
               </w:rPr>
-              <w:instrText xml:space="preserve"> PAGEREF _Toc170227848 \h </w:instrText>
+              <w:instrText xml:space="preserve"> PAGEREF _Toc170305926 \h </w:instrText>
             </w:r>
             <w:r>
               <w:rPr>
@@ -787,7 +787,7 @@
               <w:szCs w:val="24"/>
             </w:rPr>
           </w:pPr>
-          <w:hyperlink w:anchor="_Toc170227849" w:history="1">
+          <w:hyperlink w:anchor="_Toc170305927" w:history="1">
             <w:r>
               <w:rPr>
                 <w:rStyle w:val="Hyperlink"/>
@@ -809,7 +809,7 @@
                 <w:rStyle w:val="Hyperlink"/>
                 <w:noProof/>
               </w:rPr>
-              <w:t>Changes to Transit Line Files</w:t>
+              <w:t>Changes to Transit Line Files Due to Amendment #1</w:t>
             </w:r>
             <w:r>
               <w:rPr>
@@ -830,184 +830,7 @@
                 <w:noProof/>
                 <w:webHidden/>
               </w:rPr>
-              <w:instrText xml:space="preserve"> PAGEREF _Toc170227849 \h </w:instrText>
-            </w:r>
-            <w:r>
-              <w:rPr>
-                <w:noProof/>
-                <w:webHidden/>
-              </w:rPr>
-            </w:r>
-            <w:r>
-              <w:rPr>
-                <w:noProof/>
-                <w:webHidden/>
-              </w:rPr>
-              <w:fldChar w:fldCharType="separate"/>
-            </w:r>
-            <w:r>
-              <w:rPr>
-                <w:noProof/>
-                <w:webHidden/>
-              </w:rPr>
-              <w:t>4</w:t>
-            </w:r>
-            <w:r>
-              <w:rPr>
-                <w:noProof/>
-                <w:webHidden/>
-              </w:rPr>
-              <w:fldChar w:fldCharType="end"/>
-            </w:r>
-          </w:hyperlink>
-        </w:p>
-        <w:p>
-          <w:pPr>
-            <w:pStyle w:val="TOC3"/>
-            <w:rPr>
-              <w:rFonts w:asciiTheme="minorHAnsi" w:eastAsiaTheme="minorEastAsia" w:hAnsiTheme="minorHAnsi"/>
-              <w:noProof/>
-              <w:sz w:val="24"/>
-              <w:szCs w:val="24"/>
-            </w:rPr>
-          </w:pPr>
-          <w:hyperlink w:anchor="_Toc170227850" w:history="1">
-            <w:r>
-              <w:rPr>
-                <w:rStyle w:val="Hyperlink"/>
-                <w:noProof/>
-              </w:rPr>
-              <w:t>2.2.2</w:t>
-            </w:r>
-            <w:r>
-              <w:rPr>
-                <w:rFonts w:asciiTheme="minorHAnsi" w:eastAsiaTheme="minorEastAsia" w:hAnsiTheme="minorHAnsi"/>
-                <w:noProof/>
-                <w:sz w:val="24"/>
-                <w:szCs w:val="24"/>
-              </w:rPr>
-              <w:tab/>
-            </w:r>
-            <w:r>
-              <w:rPr>
-                <w:rStyle w:val="Hyperlink"/>
-                <w:noProof/>
-              </w:rPr>
-              <w:t>Added “</w:t>
-            </w:r>
-            <w:r>
-              <w:rPr>
-                <w:rStyle w:val="Hyperlink"/>
-                <w:i/>
-                <w:iCs/>
-                <w:noProof/>
-              </w:rPr>
-              <w:t>CRTSpeedSummaryFile.xlsx”</w:t>
-            </w:r>
-            <w:r>
-              <w:rPr>
-                <w:noProof/>
-                <w:webHidden/>
-              </w:rPr>
-              <w:tab/>
-            </w:r>
-            <w:r>
-              <w:rPr>
-                <w:noProof/>
-                <w:webHidden/>
-              </w:rPr>
-              <w:fldChar w:fldCharType="begin"/>
-            </w:r>
-            <w:r>
-              <w:rPr>
-                <w:noProof/>
-                <w:webHidden/>
-              </w:rPr>
-              <w:instrText xml:space="preserve"> PAGEREF _Toc170227850 \h </w:instrText>
-            </w:r>
-            <w:r>
-              <w:rPr>
-                <w:noProof/>
-                <w:webHidden/>
-              </w:rPr>
-            </w:r>
-            <w:r>
-              <w:rPr>
-                <w:noProof/>
-                <w:webHidden/>
-              </w:rPr>
-              <w:fldChar w:fldCharType="separate"/>
-            </w:r>
-            <w:r>
-              <w:rPr>
-                <w:noProof/>
-                <w:webHidden/>
-              </w:rPr>
-              <w:t>4</w:t>
-            </w:r>
-            <w:r>
-              <w:rPr>
-                <w:noProof/>
-                <w:webHidden/>
-              </w:rPr>
-              <w:fldChar w:fldCharType="end"/>
-            </w:r>
-          </w:hyperlink>
-        </w:p>
-        <w:p>
-          <w:pPr>
-            <w:pStyle w:val="TOC2"/>
-            <w:rPr>
-              <w:rFonts w:asciiTheme="minorHAnsi" w:eastAsiaTheme="minorEastAsia" w:hAnsiTheme="minorHAnsi"/>
-              <w:noProof/>
-              <w:sz w:val="24"/>
-              <w:szCs w:val="24"/>
-            </w:rPr>
-          </w:pPr>
-          <w:hyperlink w:anchor="_Toc170227851" w:history="1">
-            <w:r>
-              <w:rPr>
-                <w:rStyle w:val="Hyperlink"/>
-                <w:noProof/>
-              </w:rPr>
-              <w:t>2.3</w:t>
-            </w:r>
-            <w:r>
-              <w:rPr>
-                <w:rFonts w:asciiTheme="minorHAnsi" w:eastAsiaTheme="minorEastAsia" w:hAnsiTheme="minorHAnsi"/>
-                <w:noProof/>
-                <w:sz w:val="24"/>
-                <w:szCs w:val="24"/>
-              </w:rPr>
-              <w:tab/>
-            </w:r>
-            <w:r>
-              <w:rPr>
-                <w:rStyle w:val="Hyperlink"/>
-                <w:noProof/>
-              </w:rPr>
-              <w:t>Segment Shapefile</w:t>
-            </w:r>
-            <w:r>
-              <w:rPr>
-                <w:noProof/>
-                <w:webHidden/>
-              </w:rPr>
-              <w:tab/>
-            </w:r>
-            <w:r>
-              <w:rPr>
-                <w:noProof/>
-                <w:webHidden/>
-              </w:rPr>
-              <w:fldChar w:fldCharType="begin"/>
-            </w:r>
-            <w:r>
-              <w:rPr>
-                <w:noProof/>
-                <w:webHidden/>
-              </w:rPr>
-              <w:instrText xml:space="preserve"> PAGEREF _Toc170227851 \h </w:instrText>
+              <w:instrText xml:space="preserve"> PAGEREF _Toc170305927 \h </w:instrText>
             </w:r>
             <w:r>
               <w:rPr>
@@ -1049,7 +872,7 @@
               <w:szCs w:val="24"/>
             </w:rPr>
           </w:pPr>
-          <w:hyperlink w:anchor="_Toc170227852" w:history="1">
+          <w:hyperlink w:anchor="_Toc170305928" w:history="1">
             <w:r>
               <w:rPr>
                 <w:rStyle w:val="Hyperlink"/>
@@ -1088,7 +911,7 @@
               <w:rPr>
                 <w:webHidden/>
               </w:rPr>
-              <w:instrText xml:space="preserve"> PAGEREF _Toc170227852 \h </w:instrText>
+              <w:instrText xml:space="preserve"> PAGEREF _Toc170305928 \h </w:instrText>
             </w:r>
             <w:r>
               <w:rPr>
@@ -1125,7 +948,7 @@
               <w:szCs w:val="24"/>
             </w:rPr>
           </w:pPr>
-          <w:hyperlink w:anchor="_Toc170227853" w:history="1">
+          <w:hyperlink w:anchor="_Toc170305929" w:history="1">
             <w:r>
               <w:rPr>
                 <w:rStyle w:val="Hyperlink"/>
@@ -1168,7 +991,7 @@
                 <w:noProof/>
                 <w:webHidden/>
               </w:rPr>
-              <w:instrText xml:space="preserve"> PAGEREF _Toc170227853 \h </w:instrText>
+              <w:instrText xml:space="preserve"> PAGEREF _Toc170305929 \h </w:instrText>
             </w:r>
             <w:r>
               <w:rPr>
@@ -1209,7 +1032,7 @@
               <w:szCs w:val="24"/>
             </w:rPr>
           </w:pPr>
-          <w:hyperlink w:anchor="_Toc170227854" w:history="1">
+          <w:hyperlink w:anchor="_Toc170305930" w:history="1">
             <w:r>
               <w:rPr>
                 <w:rStyle w:val="Hyperlink"/>
@@ -1252,7 +1075,7 @@
                 <w:noProof/>
                 <w:webHidden/>
               </w:rPr>
-              <w:instrText xml:space="preserve"> PAGEREF _Toc170227854 \h </w:instrText>
+              <w:instrText xml:space="preserve"> PAGEREF _Toc170305930 \h </w:instrText>
             </w:r>
             <w:r>
               <w:rPr>
@@ -1272,7 +1095,7 @@
                 <w:noProof/>
                 <w:webHidden/>
               </w:rPr>
-              <w:t>5</w:t>
+              <w:t>8</w:t>
             </w:r>
             <w:r>
               <w:rPr>
@@ -1293,7 +1116,7 @@
               <w:szCs w:val="24"/>
             </w:rPr>
           </w:pPr>
-          <w:hyperlink w:anchor="_Toc170227855" w:history="1">
+          <w:hyperlink w:anchor="_Toc170305931" w:history="1">
             <w:r>
               <w:rPr>
                 <w:rStyle w:val="Hyperlink"/>
@@ -1336,7 +1159,7 @@
                 <w:noProof/>
                 <w:webHidden/>
               </w:rPr>
-              <w:instrText xml:space="preserve"> PAGEREF _Toc170227855 \h </w:instrText>
+              <w:instrText xml:space="preserve"> PAGEREF _Toc170305931 \h </w:instrText>
             </w:r>
             <w:r>
               <w:rPr>
@@ -1356,7 +1179,7 @@
                 <w:noProof/>
                 <w:webHidden/>
               </w:rPr>
-              <w:t>5</w:t>
+              <w:t>8</w:t>
             </w:r>
             <w:r>
               <w:rPr>
@@ -1377,7 +1200,7 @@
               <w:szCs w:val="24"/>
             </w:rPr>
           </w:pPr>
-          <w:hyperlink w:anchor="_Toc170227856" w:history="1">
+          <w:hyperlink w:anchor="_Toc170305932" w:history="1">
             <w:r>
               <w:rPr>
                 <w:rStyle w:val="Hyperlink"/>
@@ -1420,7 +1243,7 @@
                 <w:noProof/>
                 <w:webHidden/>
               </w:rPr>
-              <w:instrText xml:space="preserve"> PAGEREF _Toc170227856 \h </w:instrText>
+              <w:instrText xml:space="preserve"> PAGEREF _Toc170305932 \h </w:instrText>
             </w:r>
             <w:r>
               <w:rPr>
@@ -1440,7 +1263,7 @@
                 <w:noProof/>
                 <w:webHidden/>
               </w:rPr>
-              <w:t>5</w:t>
+              <w:t>11</w:t>
             </w:r>
             <w:r>
               <w:rPr>
@@ -1628,49 +1451,20 @@
       <w:pPr>
         <w:pStyle w:val="Heading1"/>
       </w:pPr>
-      <w:bookmarkStart w:id="0" w:name="_Toc144887745"/>
-      <w:bookmarkStart w:id="1" w:name="_Toc144887881"/>
-      <w:bookmarkStart w:id="2" w:name="_Ref144899808"/>
-      <w:bookmarkStart w:id="3" w:name="_Ref144900176"/>
-      <w:bookmarkStart w:id="4" w:name="_Toc170227843"/>
+      <w:bookmarkStart w:id="0" w:name="_Toc146873565"/>
+      <w:bookmarkStart w:id="1" w:name="_Toc170305921"/>
       <w:r>
         <w:lastRenderedPageBreak/>
         <w:t>Overview</w:t>
       </w:r>
-      <w:bookmarkEnd w:id="4"/>
+      <w:bookmarkEnd w:id="1"/>
     </w:p>
     <w:p>
       <w:pPr>
         <w:pStyle w:val="BodyText"/>
       </w:pPr>
       <w:r>
-        <w:t xml:space="preserve">Version 9.0.2 is a minor update to the Wasatch Front Travel Demand Model. The model processes and parameters are the same as version 9.0.0 and version 9.0.1. </w:t>
-      </w:r>
-      <w:r>
-        <w:t>Version 9.0.2 includes all network edits completed in version 9.0.1-patch2 (06-24-2024) as well as having the same segment shapefile. Although, m</w:t>
-      </w:r>
-      <w:r>
-        <w:t xml:space="preserve">inor changes were made to a few of the primary input files. These changes were primarily to accommodate changes brought about by Amendment #1 of the Regional Transportation Plan (RTP). It is not anticipated that the changes made to the model would affect project decisions, except possibly those in or around Amendment #1 project areas. </w:t>
-      </w:r>
-      <w:r>
-        <w:t>Model</w:t>
-      </w:r>
-      <w:r>
-        <w:t xml:space="preserve"> users </w:t>
-      </w:r>
-      <w:r>
-        <w:t>are encouraged to</w:t>
-      </w:r>
-      <w:r>
-        <w:t xml:space="preserve"> </w:t>
-      </w:r>
-      <w:proofErr w:type="gramStart"/>
-      <w:r>
-        <w:t>verify for</w:t>
-      </w:r>
-      <w:proofErr w:type="gramEnd"/>
-      <w:r>
-        <w:t xml:space="preserve"> individual projects.</w:t>
+        <w:t xml:space="preserve">Version 9.0.2 reflects the Amendment #1 changes to the WFRC &amp; MAG Regional Transportation Plans (adopted May/June 2024). </w:t>
       </w:r>
     </w:p>
     <w:p>
@@ -1678,21 +1472,7 @@
         <w:pStyle w:val="BodyText"/>
       </w:pPr>
       <w:r>
-        <w:t xml:space="preserve">Changes to the model inputs in version 9.0.2 include updates to the highway network and transit networks, as well as the creation of a few new folders and files that serve as resources. The updates to the highway network and transit network include those related to projects from Amendment #1 of the RTP. A few of the projects to highlight include </w:t>
-      </w:r>
-      <w:r>
-        <w:t>network</w:t>
-      </w:r>
-      <w:r>
-        <w:t xml:space="preserve"> adjustments around the prison site in Lehi, adjustments to I-15 due to the results of an environmental impact study (EIS), and commuter rail speed changes due to the results of a </w:t>
-      </w:r>
-      <w:proofErr w:type="spellStart"/>
-      <w:r>
-        <w:t>FrontRunner</w:t>
-      </w:r>
-      <w:proofErr w:type="spellEnd"/>
-      <w:r>
-        <w:t xml:space="preserve"> study. Because of the changes to the highway and transit networks, network related reporting in version 9.0.2 is not backward compatible with version 9.0.1. </w:t>
+        <w:t xml:space="preserve">The model processes and parameters in version 9.0.2 are the same as version 9.0.0 and version 9.0.1. Version 9.0.2 includes all the highway, transit, and segment maintenance and clean-up work completed up through version 9.0.1-patch2 (06-24-2024).  </w:t>
       </w:r>
     </w:p>
     <w:p>
@@ -1700,13 +1480,15 @@
         <w:pStyle w:val="BodyText"/>
       </w:pPr>
       <w:r>
-        <w:t xml:space="preserve">Model comparisons between version 9.0.2 and version 9.0.1-patch2 were created to ensure roadway and transit volumes remained </w:t>
-      </w:r>
-      <w:r>
-        <w:t>similar</w:t>
-      </w:r>
-      <w:r>
-        <w:t>.</w:t>
+        <w:t xml:space="preserve">Changes to the model inputs in version 9.0.2 include updates to the highway network and transit networks, as well as the creation of a few new folders and files that serve as resources. </w:t>
+      </w:r>
+    </w:p>
+    <w:p>
+      <w:pPr>
+        <w:pStyle w:val="BodyText"/>
+      </w:pPr>
+      <w:r>
+        <w:t>Model comparisons between version 9.0.2 and version 9.0.1-patch2 were created to demonstrate the location and magnitude of .</w:t>
       </w:r>
       <w:r>
         <w:br w:type="page"/>
@@ -1716,12 +1498,12 @@
       <w:pPr>
         <w:pStyle w:val="Heading1"/>
       </w:pPr>
-      <w:bookmarkStart w:id="5" w:name="_Toc170227844"/>
+      <w:bookmarkStart w:id="2" w:name="_Toc170305922"/>
       <w:r>
         <w:lastRenderedPageBreak/>
         <w:t>Changes To Input Files</w:t>
       </w:r>
-      <w:bookmarkEnd w:id="5"/>
+      <w:bookmarkEnd w:id="2"/>
     </w:p>
     <w:p>
       <w:pPr>
@@ -1730,11 +1512,11 @@
       <w:r>
         <w:t xml:space="preserve"> </w:t>
       </w:r>
-      <w:bookmarkStart w:id="6" w:name="_Toc170227845"/>
+      <w:bookmarkStart w:id="3" w:name="_Toc170305923"/>
       <w:r>
         <w:t>Highway Network</w:t>
       </w:r>
-      <w:bookmarkEnd w:id="6"/>
+      <w:bookmarkEnd w:id="3"/>
     </w:p>
     <w:p>
       <w:pPr>
@@ -1743,63 +1525,18 @@
           <w:rFonts w:eastAsiaTheme="minorHAnsi"/>
         </w:rPr>
       </w:pPr>
-      <w:bookmarkStart w:id="7" w:name="_Toc170227846"/>
+      <w:bookmarkStart w:id="4" w:name="_Toc170305924"/>
       <w:r>
         <w:rPr>
           <w:rFonts w:eastAsiaTheme="minorHAnsi"/>
         </w:rPr>
-        <w:t xml:space="preserve">Network Changes </w:t>
-      </w:r>
-      <w:r>
-        <w:rPr>
-          <w:rFonts w:eastAsiaTheme="minorHAnsi"/>
-        </w:rPr>
-        <w:t>D</w:t>
-      </w:r>
-      <w:r>
-        <w:rPr>
-          <w:rFonts w:eastAsiaTheme="minorHAnsi"/>
-        </w:rPr>
-        <w:t xml:space="preserve">ue to </w:t>
-      </w:r>
-      <w:r>
-        <w:rPr>
-          <w:rFonts w:eastAsiaTheme="minorHAnsi"/>
-        </w:rPr>
-        <w:t xml:space="preserve">Amendment </w:t>
-      </w:r>
-      <w:r>
-        <w:rPr>
-          <w:rFonts w:eastAsiaTheme="minorHAnsi"/>
-        </w:rPr>
-        <w:t>#</w:t>
-      </w:r>
-      <w:r>
-        <w:rPr>
-          <w:rFonts w:eastAsiaTheme="minorHAnsi"/>
-        </w:rPr>
-        <w:t>1</w:t>
-      </w:r>
-      <w:bookmarkEnd w:id="7"/>
-    </w:p>
-    <w:p>
-      <w:r>
-        <w:t xml:space="preserve">The highway network was updated to </w:t>
-      </w:r>
-      <w:r>
-        <w:t>align</w:t>
-      </w:r>
-      <w:r>
-        <w:t xml:space="preserve"> with new projects from Amendment #1 of the RTP. </w:t>
-      </w:r>
-      <w:r>
-        <w:t xml:space="preserve">The primary </w:t>
-      </w:r>
-      <w:r>
-        <w:t>projects within</w:t>
-      </w:r>
-      <w:r>
-        <w:t xml:space="preserve"> Amendment #1 included: </w:t>
+        <w:t>Network Changes Due to Amendment #1</w:t>
+      </w:r>
+      <w:bookmarkEnd w:id="4"/>
+    </w:p>
+    <w:p>
+      <w:r>
+        <w:t xml:space="preserve">The following edits were made to the highway network to account for Amendment #1: </w:t>
       </w:r>
     </w:p>
     <w:p>
@@ -1807,10 +1544,13 @@
         <w:pStyle w:val="ListParagraph"/>
       </w:pPr>
       <w:r>
-        <w:t>Lehi Prison Site</w:t>
-      </w:r>
-      <w:r>
-        <w:t xml:space="preserve"> </w:t>
+        <w:t xml:space="preserve">A HOT Lane on I-15 from Farmington to 2600S was converted to a general-purpose lane (4 GP + 2 HOT </w:t>
+      </w:r>
+      <w:r>
+        <w:sym w:font="Wingdings" w:char="F0E0"/>
+      </w:r>
+      <w:r>
+        <w:t xml:space="preserve"> 5 GP + 1 HOT) as a direct result of the EIS (section R-D-45)</w:t>
       </w:r>
     </w:p>
     <w:p>
@@ -1818,398 +1558,381 @@
         <w:pStyle w:val="ListParagraph"/>
       </w:pPr>
       <w:r>
-        <w:t>I-15</w:t>
-      </w:r>
-      <w:r>
-        <w:t xml:space="preserve"> </w:t>
-      </w:r>
-      <w:r>
-        <w:t>EIS</w:t>
+        <w:t>Highway network attributes were also updated in all phases of the plan to accommodate additional passing lanes for the operational project on I-15 in Box Elder from US-91 North to 3000 N</w:t>
       </w:r>
     </w:p>
     <w:p>
       <w:pPr>
         <w:pStyle w:val="ListParagraph"/>
       </w:pPr>
-      <w:proofErr w:type="spellStart"/>
-      <w:r>
-        <w:t>F</w:t>
-      </w:r>
-      <w:r>
-        <w:t>rontRunner</w:t>
-      </w:r>
-      <w:proofErr w:type="spellEnd"/>
-      <w:r>
-        <w:t xml:space="preserve"> Speed Study</w:t>
-      </w:r>
-    </w:p>
-    <w:p>
-      <w:r>
-        <w:t>In addition to these three main projects, Amendment #1 included a variety of other smaller updates. Most of the updates consisted of updating link/node fields</w:t>
-      </w:r>
-      <w:r>
-        <w:t xml:space="preserve">. However, a few new links were added and adjusted to better align with the Amendment #1 projects. </w:t>
-      </w:r>
-      <w:r>
-        <w:t xml:space="preserve"> </w:t>
-      </w:r>
-    </w:p>
-    <w:p>
-      <w:pPr>
-        <w:pStyle w:val="Heading4"/>
-      </w:pPr>
-      <w:bookmarkStart w:id="8" w:name="_Ref170227085"/>
-      <w:r>
-        <w:t>Lehi Prison Site</w:t>
-      </w:r>
-      <w:bookmarkEnd w:id="8"/>
-    </w:p>
-    <w:p>
-      <w:r>
-        <w:t>At the Lehi Prison Site</w:t>
-      </w:r>
-      <w:r>
-        <w:t>,</w:t>
-      </w:r>
-      <w:r>
-        <w:t xml:space="preserve"> </w:t>
-      </w:r>
-      <w:r>
-        <w:t xml:space="preserve">located </w:t>
-      </w:r>
-      <w:r>
-        <w:t xml:space="preserve">at the Point of the Mountain, a new Bluffdale commuter rail station was added into the network. Speeds for the rail links were assigned based on the UTA high investment scenario which used infill station speeds. </w:t>
-      </w:r>
-    </w:p>
-    <w:p>
-      <w:r>
-        <w:t>Centroid connectors were also adjusted in all phases to accommodate the changes that occur at the prison site.</w:t>
-      </w:r>
-    </w:p>
-    <w:p>
-      <w:r>
-        <w:t xml:space="preserve">Various transit related improvements were made, which are discussed in Section </w:t>
-      </w:r>
-      <w:r>
-        <w:rPr>
-          <w:rStyle w:val="TableFigureHyperlinkChar"/>
-        </w:rPr>
-        <w:fldChar w:fldCharType="begin"/>
-      </w:r>
-      <w:r>
-        <w:rPr>
-          <w:rStyle w:val="TableFigureHyperlinkChar"/>
-        </w:rPr>
-        <w:instrText xml:space="preserve"> REF _Ref170219253 \r \h </w:instrText>
-      </w:r>
-      <w:r>
-        <w:rPr>
-          <w:rStyle w:val="TableFigureHyperlinkChar"/>
-        </w:rPr>
-      </w:r>
-      <w:r>
-        <w:rPr>
-          <w:rStyle w:val="TableFigureHyperlinkChar"/>
-        </w:rPr>
-        <w:instrText xml:space="preserve"> \* MERGEFORMAT </w:instrText>
-      </w:r>
-      <w:r>
-        <w:rPr>
-          <w:rStyle w:val="TableFigureHyperlinkChar"/>
-        </w:rPr>
-        <w:fldChar w:fldCharType="separate"/>
-      </w:r>
-      <w:r>
-        <w:rPr>
-          <w:rStyle w:val="TableFigureHyperlinkChar"/>
-        </w:rPr>
-        <w:t>2.2.1</w:t>
-      </w:r>
-      <w:r>
-        <w:rPr>
-          <w:rStyle w:val="TableFigureHyperlinkChar"/>
-        </w:rPr>
-        <w:fldChar w:fldCharType="end"/>
-      </w:r>
-      <w:r>
-        <w:t xml:space="preserve">. </w:t>
-      </w:r>
-    </w:p>
-    <w:p>
-      <w:pPr>
-        <w:pStyle w:val="Heading4"/>
-      </w:pPr>
-      <w:r>
-        <w:t>I-15</w:t>
-      </w:r>
-      <w:r>
-        <w:t xml:space="preserve"> Freeway</w:t>
-      </w:r>
-    </w:p>
-    <w:p>
-      <w:r>
-        <w:t>An HOT Lane</w:t>
-      </w:r>
-      <w:r>
-        <w:t xml:space="preserve"> on I-15 from Farmington to 2600S was converted to a </w:t>
-      </w:r>
-      <w:r>
-        <w:t>general-purpose</w:t>
-      </w:r>
-      <w:r>
-        <w:t xml:space="preserve"> lane (4 GP + 2 HOT </w:t>
-      </w:r>
-      <w:r>
-        <w:sym w:font="Wingdings" w:char="F0E0"/>
-      </w:r>
-      <w:r>
-        <w:t xml:space="preserve"> 5 GP _ 1 HOT) as a direct result of the EIS </w:t>
-      </w:r>
-      <w:r>
-        <w:t>(</w:t>
-      </w:r>
-      <w:r>
-        <w:t>section R-D-45</w:t>
-      </w:r>
-      <w:r>
-        <w:t>)</w:t>
-      </w:r>
-      <w:r>
-        <w:t xml:space="preserve">. </w:t>
-      </w:r>
-      <w:r>
-        <w:t xml:space="preserve">Highway network attributes were also updated in all phases of the plan to accommodate additional passing lanes for the operational project on I-15 in Box Elder from US-91 North to 3000 N. </w:t>
-      </w:r>
-    </w:p>
-    <w:p>
-      <w:pPr>
-        <w:pStyle w:val="Heading4"/>
-      </w:pPr>
-      <w:bookmarkStart w:id="9" w:name="_Ref170227262"/>
-      <w:proofErr w:type="spellStart"/>
-      <w:r>
-        <w:t>FrontRunner</w:t>
-      </w:r>
-      <w:proofErr w:type="spellEnd"/>
-      <w:r>
-        <w:t xml:space="preserve"> Speed Study</w:t>
-      </w:r>
-      <w:bookmarkEnd w:id="9"/>
-    </w:p>
-    <w:p>
-      <w:r>
-        <w:t xml:space="preserve">As a direct result of the </w:t>
-      </w:r>
-      <w:proofErr w:type="spellStart"/>
-      <w:r>
-        <w:t>FrontRunner</w:t>
-      </w:r>
-      <w:proofErr w:type="spellEnd"/>
-      <w:r>
-        <w:t xml:space="preserve"> Speed Study</w:t>
-      </w:r>
-      <w:r>
-        <w:t xml:space="preserve"> conducted by UTA</w:t>
-      </w:r>
-      <w:r>
-        <w:t>, 6 network attributes were added</w:t>
-      </w:r>
-      <w:r>
-        <w:t xml:space="preserve"> to the highway network</w:t>
-      </w:r>
-      <w:r>
-        <w:t>:</w:t>
+      <w:r>
+        <w:t>Updated 12600 S from 6400 W to Bacchus Highway to 5 lanes</w:t>
       </w:r>
     </w:p>
     <w:p>
       <w:pPr>
         <w:pStyle w:val="ListParagraph"/>
+      </w:pPr>
+      <w:r>
+        <w:t>Added Freedom Point Way from 100 W to Pony Express Rd (3 lanes)</w:t>
+      </w:r>
+    </w:p>
+    <w:p>
+      <w:pPr>
+        <w:pStyle w:val="ListParagraph"/>
+      </w:pPr>
+      <w:r>
+        <w:t>Removed lanes in 2023 and 2028 from Granville Ave from Old Bingham Highway to 10200 S</w:t>
+      </w:r>
+    </w:p>
+    <w:p>
+      <w:pPr>
+        <w:pStyle w:val="ListParagraph"/>
+      </w:pPr>
+      <w:r>
+        <w:t xml:space="preserve">Fixed </w:t>
+      </w:r>
+      <w:r>
         <w:rPr>
           <w:b/>
           <w:bCs/>
         </w:rPr>
-      </w:pPr>
+        <w:t>HOT23_32</w:t>
+      </w:r>
+      <w:r>
+        <w:t xml:space="preserve"> through </w:t>
+      </w:r>
       <w:r>
         <w:rPr>
           <w:b/>
           <w:bCs/>
         </w:rPr>
-        <w:t>TRNSPD_FF1</w:t>
+        <w:t xml:space="preserve">HOT23_50UF </w:t>
+      </w:r>
+      <w:r>
+        <w:t>fields to correctly reflect the RTP projects and Amendment from Farmington to the Utah/Salt Lake County Line</w:t>
       </w:r>
     </w:p>
     <w:p>
       <w:pPr>
         <w:pStyle w:val="ListParagraph"/>
+      </w:pPr>
+      <w:r>
+        <w:t xml:space="preserve">Fixed </w:t>
+      </w:r>
+      <w:r>
+        <w:t>a</w:t>
+      </w:r>
+      <w:r>
+        <w:t>ux</w:t>
+      </w:r>
+      <w:r>
+        <w:t>iliary</w:t>
+      </w:r>
+      <w:r>
+        <w:t xml:space="preserve"> lane </w:t>
+      </w:r>
+      <w:r>
         <w:rPr>
           <w:b/>
           <w:bCs/>
         </w:rPr>
-      </w:pPr>
-      <w:r>
+        <w:t>FT</w:t>
+      </w:r>
+      <w:r>
+        <w:t xml:space="preserve"> on I-15 from Farmington to 400 S in Salt Lake</w:t>
+      </w:r>
+    </w:p>
+    <w:p>
+      <w:pPr>
+        <w:pStyle w:val="ListParagraph"/>
+      </w:pPr>
+      <w:r>
+        <w:t>Added new underpass north of 2600 S in North Salt Lake/Bountiful</w:t>
+      </w:r>
+    </w:p>
+    <w:p>
+      <w:pPr>
+        <w:pStyle w:val="ListParagraph"/>
+      </w:pPr>
+      <w:r>
+        <w:t>Added n</w:t>
+      </w:r>
+      <w:r>
+        <w:t>ew configuration at 1000 N to 600 N interchanges on I-15</w:t>
+      </w:r>
+    </w:p>
+    <w:p>
+      <w:pPr>
+        <w:pStyle w:val="ListParagraph"/>
+      </w:pPr>
+      <w:r>
+        <w:t>Altered Davis-SLC Community Connector from 400 W to 300 W</w:t>
+      </w:r>
+    </w:p>
+    <w:p>
+      <w:pPr>
+        <w:pStyle w:val="ListParagraph"/>
+      </w:pPr>
+      <w:r>
+        <w:t>Added Maker Way to accommodate for the Farmington Station circulator</w:t>
+      </w:r>
+    </w:p>
+    <w:p/>
+    <w:p>
+      <w:r>
+        <w:t>Amendment #1 led to the following updates to the highway network’s rail component:</w:t>
+      </w:r>
+    </w:p>
+    <w:p>
+      <w:pPr>
+        <w:pStyle w:val="ListParagraph"/>
+      </w:pPr>
+      <w:r>
+        <w:t>A new Bluffdale commuter rail station was added at the former point of the mountain prison site (this included updating the rail speeds to/from this station)</w:t>
+      </w:r>
+    </w:p>
+    <w:p>
+      <w:pPr>
+        <w:pStyle w:val="ListParagraph"/>
+      </w:pPr>
+      <w:r>
+        <w:t xml:space="preserve">Transit speed fields on commuter rail links in the highway network were updated based on results from the FrontRunner Speed Study conducted by UTA (phases and speed changes are outlined in </w:t>
+      </w:r>
+      <w:r>
+        <w:rPr>
+          <w:rStyle w:val="TableFigureHyperlinkChar"/>
+        </w:rPr>
+        <w:fldChar w:fldCharType="begin"/>
+      </w:r>
+      <w:r>
+        <w:rPr>
+          <w:rStyle w:val="TableFigureHyperlinkChar"/>
+        </w:rPr>
+        <w:instrText xml:space="preserve"> REF _Ref170225625 \h </w:instrText>
+      </w:r>
+      <w:r>
+        <w:rPr>
+          <w:rStyle w:val="TableFigureHyperlinkChar"/>
+        </w:rPr>
+        <w:instrText xml:space="preserve"> \* MERGEFORMAT </w:instrText>
+      </w:r>
+      <w:r>
+        <w:rPr>
+          <w:rStyle w:val="TableFigureHyperlinkChar"/>
+        </w:rPr>
+      </w:r>
+      <w:r>
+        <w:rPr>
+          <w:rStyle w:val="TableFigureHyperlinkChar"/>
+        </w:rPr>
+        <w:fldChar w:fldCharType="separate"/>
+      </w:r>
+      <w:r>
+        <w:rPr>
+          <w:rStyle w:val="TableFigureHyperlinkChar"/>
+        </w:rPr>
+        <w:t>Table 2.1</w:t>
+      </w:r>
+      <w:r>
+        <w:rPr>
+          <w:rStyle w:val="TableFigureHyperlinkChar"/>
+        </w:rPr>
+        <w:fldChar w:fldCharType="end"/>
+      </w:r>
+      <w:r>
+        <w:rPr>
+          <w:rStyle w:val="TableFigureHyperlinkChar"/>
+        </w:rPr>
+        <w:t>)</w:t>
+      </w:r>
+    </w:p>
+    <w:p>
+      <w:pPr>
+        <w:pStyle w:val="ListParagraph"/>
+      </w:pPr>
+      <w:r>
+        <w:t xml:space="preserve">The following 6 transit speed fields </w:t>
+      </w:r>
+      <w:r>
+        <w:t>correspond</w:t>
+      </w:r>
+      <w:r>
+        <w:t>ing</w:t>
+      </w:r>
+      <w:r>
+        <w:t xml:space="preserve"> to the 6 phases of the FrontRunner Speed Study</w:t>
+      </w:r>
+      <w:r>
+        <w:t xml:space="preserve"> </w:t>
+      </w:r>
+      <w:r>
+        <w:t xml:space="preserve">were added to the highway network as a reference; </w:t>
+      </w:r>
+      <w:r>
+        <w:t>information regarding the process for determining the transit speeds based on the FrontRunner Speed study can be found in the “CRTSpeedSummaryFile.xlsx” located in the ”Inputs/Transit” folder</w:t>
+      </w:r>
+      <w:r>
+        <w:t>:</w:t>
+      </w:r>
+    </w:p>
+    <w:p>
+      <w:pPr>
+        <w:pStyle w:val="ListParagraph"/>
+        <w:numPr>
+          <w:ilvl w:val="1"/>
+          <w:numId w:val="5"/>
+        </w:numPr>
         <w:rPr>
           <w:b/>
           <w:bCs/>
         </w:rPr>
-        <w:t>TRNSPD_FF2</w:t>
-      </w:r>
-    </w:p>
-    <w:p>
-      <w:pPr>
-        <w:pStyle w:val="ListParagraph"/>
+      </w:pPr>
+      <w:r>
         <w:rPr>
           <w:b/>
           <w:bCs/>
         </w:rPr>
-      </w:pPr>
-      <w:r>
+        <w:t>TRNSPD_FF1</w:t>
+      </w:r>
+    </w:p>
+    <w:p>
+      <w:pPr>
+        <w:pStyle w:val="ListParagraph"/>
+        <w:numPr>
+          <w:ilvl w:val="1"/>
+          <w:numId w:val="5"/>
+        </w:numPr>
         <w:rPr>
           <w:b/>
           <w:bCs/>
         </w:rPr>
-        <w:t>TRNSPD_FF3</w:t>
-      </w:r>
-    </w:p>
-    <w:p>
-      <w:pPr>
-        <w:pStyle w:val="ListParagraph"/>
+      </w:pPr>
+      <w:r>
         <w:rPr>
           <w:b/>
           <w:bCs/>
         </w:rPr>
-      </w:pPr>
-      <w:r>
+        <w:t>TRNSPD_FF2</w:t>
+      </w:r>
+    </w:p>
+    <w:p>
+      <w:pPr>
+        <w:pStyle w:val="ListParagraph"/>
+        <w:numPr>
+          <w:ilvl w:val="1"/>
+          <w:numId w:val="5"/>
+        </w:numPr>
         <w:rPr>
           <w:b/>
           <w:bCs/>
         </w:rPr>
-        <w:t>TRNSPD_FF4</w:t>
-      </w:r>
-    </w:p>
-    <w:p>
-      <w:pPr>
-        <w:pStyle w:val="ListParagraph"/>
+      </w:pPr>
+      <w:r>
         <w:rPr>
           <w:b/>
           <w:bCs/>
         </w:rPr>
-      </w:pPr>
-      <w:r>
+        <w:t>TRNSPD_FF3</w:t>
+      </w:r>
+    </w:p>
+    <w:p>
+      <w:pPr>
+        <w:pStyle w:val="ListParagraph"/>
+        <w:numPr>
+          <w:ilvl w:val="1"/>
+          <w:numId w:val="5"/>
+        </w:numPr>
         <w:rPr>
           <w:b/>
           <w:bCs/>
         </w:rPr>
-        <w:t>TRNSPD_FF5</w:t>
-      </w:r>
-    </w:p>
-    <w:p>
-      <w:pPr>
-        <w:pStyle w:val="ListParagraph"/>
+      </w:pPr>
+      <w:r>
         <w:rPr>
           <w:b/>
           <w:bCs/>
         </w:rPr>
-      </w:pPr>
-      <w:r>
+        <w:t>TRNSPD_FF4</w:t>
+      </w:r>
+    </w:p>
+    <w:p>
+      <w:pPr>
+        <w:pStyle w:val="ListParagraph"/>
+        <w:numPr>
+          <w:ilvl w:val="1"/>
+          <w:numId w:val="5"/>
+        </w:numPr>
         <w:rPr>
           <w:b/>
           <w:bCs/>
         </w:rPr>
+      </w:pPr>
+      <w:r>
+        <w:rPr>
+          <w:b/>
+          <w:bCs/>
+        </w:rPr>
+        <w:t>TRNSPD_FF5</w:t>
+      </w:r>
+    </w:p>
+    <w:p>
+      <w:pPr>
+        <w:pStyle w:val="ListParagraph"/>
+        <w:numPr>
+          <w:ilvl w:val="1"/>
+          <w:numId w:val="5"/>
+        </w:numPr>
+        <w:rPr>
+          <w:b/>
+          <w:bCs/>
+        </w:rPr>
+      </w:pPr>
+      <w:r>
+        <w:rPr>
+          <w:b/>
+          <w:bCs/>
+        </w:rPr>
         <w:t>TRNSPD_FF6</w:t>
       </w:r>
     </w:p>
-    <w:p>
-      <w:r>
-        <w:t>These network attributes correspond to the 6 phases of the</w:t>
-      </w:r>
-      <w:r>
-        <w:t xml:space="preserve"> </w:t>
-      </w:r>
-      <w:proofErr w:type="spellStart"/>
-      <w:r>
-        <w:t>FrontRunner</w:t>
-      </w:r>
-      <w:proofErr w:type="spellEnd"/>
-      <w:r>
-        <w:t xml:space="preserve"> Speed </w:t>
-      </w:r>
-      <w:r>
-        <w:t xml:space="preserve">Study </w:t>
-      </w:r>
-      <w:r>
-        <w:t xml:space="preserve">(FF1 – FF6). </w:t>
-      </w:r>
-      <w:r>
-        <w:t>They exist on the network purely as a reference. However, transit speed</w:t>
-      </w:r>
-      <w:r>
-        <w:t xml:space="preserve"> highway network attributes </w:t>
-      </w:r>
+    <w:p/>
+    <w:p>
+      <w:pPr>
+        <w:pStyle w:val="TableFigureCaptions"/>
+      </w:pPr>
+      <w:bookmarkStart w:id="5" w:name="_Ref170225625"/>
+      <w:bookmarkStart w:id="6" w:name="_Toc170227355"/>
       <w:r>
         <w:lastRenderedPageBreak/>
-        <w:t xml:space="preserve">were updated in certain phases based on the results of the study. </w:t>
-      </w:r>
-      <w:r>
-        <w:rPr>
-          <w:rStyle w:val="TableFigureHyperlinkChar"/>
-        </w:rPr>
+        <w:t xml:space="preserve">Table </w:t>
+      </w:r>
+      <w:r>
         <w:fldChar w:fldCharType="begin"/>
       </w:r>
       <w:r>
-        <w:rPr>
-          <w:rStyle w:val="TableFigureHyperlinkChar"/>
-        </w:rPr>
-        <w:instrText xml:space="preserve"> REF _Ref170225625 \h </w:instrText>
-      </w:r>
-      <w:r>
-        <w:rPr>
-          <w:rStyle w:val="TableFigureHyperlinkChar"/>
-        </w:rPr>
-      </w:r>
-      <w:r>
-        <w:rPr>
-          <w:rStyle w:val="TableFigureHyperlinkChar"/>
-        </w:rPr>
-        <w:instrText xml:space="preserve"> \* MERGEFORMAT </w:instrText>
-      </w:r>
-      <w:r>
-        <w:rPr>
-          <w:rStyle w:val="TableFigureHyperlinkChar"/>
-        </w:rPr>
+        <w:instrText xml:space="preserve"> STYLEREF 1 \s </w:instrText>
+      </w:r>
+      <w:r>
         <w:fldChar w:fldCharType="separate"/>
       </w:r>
       <w:r>
         <w:rPr>
-          <w:rStyle w:val="TableFigureHyperlinkChar"/>
-        </w:rPr>
-        <w:t>Table 2.1</w:t>
-      </w:r>
-      <w:r>
-        <w:rPr>
-          <w:rStyle w:val="TableFigureHyperlinkChar"/>
-        </w:rPr>
+          <w:noProof/>
+        </w:rPr>
+        <w:t>2</w:t>
+      </w:r>
+      <w:r>
         <w:fldChar w:fldCharType="end"/>
       </w:r>
       <w:r>
-        <w:t xml:space="preserve"> </w:t>
-      </w:r>
-      <w:r>
-        <w:t xml:space="preserve">shows in which phase the study results were implemented, the assumptions made, the changes to transit speed highway network attribute, and any additional notes. </w:t>
-      </w:r>
-    </w:p>
-    <w:p>
-      <w:pPr>
-        <w:pStyle w:val="TableFigureCaptions"/>
-      </w:pPr>
-      <w:bookmarkStart w:id="10" w:name="_Ref170225625"/>
-      <w:bookmarkStart w:id="11" w:name="_Toc170227355"/>
-      <w:r>
-        <w:t xml:space="preserve">Table </w:t>
+        <w:t>.</w:t>
       </w:r>
       <w:r>
         <w:fldChar w:fldCharType="begin"/>
       </w:r>
       <w:r>
-        <w:instrText xml:space="preserve"> STYLEREF 1 \s </w:instrText>
+        <w:instrText xml:space="preserve"> SEQ Table \* ARABIC \s 1 </w:instrText>
       </w:r>
       <w:r>
         <w:fldChar w:fldCharType="separate"/>
@@ -2218,45 +1941,16 @@
         <w:rPr>
           <w:noProof/>
         </w:rPr>
-        <w:t>2</w:t>
+        <w:t>1</w:t>
       </w:r>
       <w:r>
         <w:fldChar w:fldCharType="end"/>
       </w:r>
-      <w:r>
-        <w:t>.</w:t>
-      </w:r>
-      <w:r>
-        <w:fldChar w:fldCharType="begin"/>
-      </w:r>
-      <w:r>
-        <w:instrText xml:space="preserve"> SEQ Table \* ARABIC \s 1 </w:instrText>
-      </w:r>
-      <w:r>
-        <w:fldChar w:fldCharType="separate"/>
-      </w:r>
-      <w:r>
-        <w:rPr>
-          <w:noProof/>
-        </w:rPr>
-        <w:t>1</w:t>
-      </w:r>
-      <w:r>
-        <w:fldChar w:fldCharType="end"/>
-      </w:r>
-      <w:bookmarkEnd w:id="10"/>
-      <w:r>
-        <w:t xml:space="preserve"> Transit Speeds based on </w:t>
-      </w:r>
-      <w:proofErr w:type="spellStart"/>
-      <w:r>
-        <w:t>FrontRunner</w:t>
-      </w:r>
-      <w:proofErr w:type="spellEnd"/>
-      <w:r>
-        <w:t xml:space="preserve"> Study Results</w:t>
-      </w:r>
-      <w:bookmarkEnd w:id="11"/>
+      <w:bookmarkEnd w:id="5"/>
+      <w:r>
+        <w:t xml:space="preserve"> Transit Speeds based on FrontRunner Study Results</w:t>
+      </w:r>
+      <w:bookmarkEnd w:id="6"/>
     </w:p>
     <w:tbl>
       <w:tblPr>
@@ -2826,7 +2520,6 @@
       <w:pPr>
         <w:pStyle w:val="TableFont"/>
         <w:keepNext/>
-        <w:cnfStyle w:val="000000100000" w:firstRow="0" w:lastRow="0" w:firstColumn="0" w:lastColumn="0" w:oddVBand="0" w:evenVBand="0" w:oddHBand="1" w:evenHBand="0" w:firstRowFirstColumn="0" w:firstRowLastColumn="0" w:lastRowFirstColumn="0" w:lastRowLastColumn="0"/>
         <w:rPr>
           <w:kern w:val="0"/>
           <w:szCs w:val="20"/>
@@ -2839,247 +2532,28 @@
           <w:szCs w:val="20"/>
           <w14:ligatures w14:val="none"/>
         </w:rPr>
-        <w:t>*</w:t>
-      </w:r>
-      <w:proofErr w:type="gramStart"/>
-      <w:r>
-        <w:rPr>
-          <w:kern w:val="0"/>
-          <w:szCs w:val="20"/>
-          <w14:ligatures w14:val="none"/>
-        </w:rPr>
-        <w:t>speeds</w:t>
-      </w:r>
-      <w:proofErr w:type="gramEnd"/>
-      <w:r>
-        <w:rPr>
-          <w:kern w:val="0"/>
-          <w:szCs w:val="20"/>
-          <w14:ligatures w14:val="none"/>
-        </w:rPr>
-        <w:t xml:space="preserve"> received from UTA in March 2024 and coded into the model networks in June 2024</w:t>
-      </w:r>
-    </w:p>
-    <w:p>
-      <w:r>
-        <w:t xml:space="preserve">More information regarding the process for determining the transit speeds based on the </w:t>
-      </w:r>
-      <w:proofErr w:type="spellStart"/>
-      <w:r>
-        <w:t>FrontRunner</w:t>
-      </w:r>
-      <w:proofErr w:type="spellEnd"/>
-      <w:r>
-        <w:t xml:space="preserve"> Speed study can be found in the </w:t>
-      </w:r>
-      <w:r>
-        <w:rPr>
-          <w:i/>
-          <w:iCs/>
-        </w:rPr>
-        <w:t>“</w:t>
-      </w:r>
-      <w:r>
-        <w:rPr>
-          <w:i/>
-          <w:iCs/>
-        </w:rPr>
-        <w:t>CRTSpeedSummaryFile.xlsx</w:t>
-      </w:r>
-      <w:r>
-        <w:rPr>
-          <w:i/>
-          <w:iCs/>
-        </w:rPr>
-        <w:t>”</w:t>
-      </w:r>
-      <w:r>
-        <w:t xml:space="preserve"> located in </w:t>
-      </w:r>
-      <w:proofErr w:type="gramStart"/>
-      <w:r>
-        <w:t>the ”Inputs</w:t>
-      </w:r>
-      <w:proofErr w:type="gramEnd"/>
-      <w:r>
-        <w:rPr>
-          <w:i/>
-          <w:iCs/>
-        </w:rPr>
-        <w:t>/Transit</w:t>
-      </w:r>
-      <w:r>
-        <w:rPr>
-          <w:i/>
-          <w:iCs/>
-        </w:rPr>
-        <w:t>”</w:t>
-      </w:r>
-      <w:r>
-        <w:t xml:space="preserve"> </w:t>
-      </w:r>
-      <w:r>
-        <w:t xml:space="preserve">folder (See also </w:t>
-      </w:r>
-      <w:r>
-        <w:t>Section</w:t>
-      </w:r>
-      <w:r>
-        <w:rPr>
-          <w:rStyle w:val="TableFigureHyperlinkChar"/>
-        </w:rPr>
-        <w:t xml:space="preserve"> </w:t>
-      </w:r>
-      <w:r>
-        <w:rPr>
-          <w:rStyle w:val="TableFigureHyperlinkChar"/>
-        </w:rPr>
-        <w:fldChar w:fldCharType="begin"/>
-      </w:r>
-      <w:r>
-        <w:rPr>
-          <w:rStyle w:val="TableFigureHyperlinkChar"/>
-        </w:rPr>
-        <w:instrText xml:space="preserve"> REF _Ref170225552 \r \h </w:instrText>
-      </w:r>
-      <w:r>
-        <w:rPr>
-          <w:rStyle w:val="TableFigureHyperlinkChar"/>
-        </w:rPr>
-      </w:r>
-      <w:r>
-        <w:rPr>
-          <w:rStyle w:val="TableFigureHyperlinkChar"/>
-        </w:rPr>
-        <w:instrText xml:space="preserve"> \* MERGEFORMAT </w:instrText>
-      </w:r>
-      <w:r>
-        <w:rPr>
-          <w:rStyle w:val="TableFigureHyperlinkChar"/>
-        </w:rPr>
-        <w:fldChar w:fldCharType="separate"/>
-      </w:r>
-      <w:r>
-        <w:rPr>
-          <w:rStyle w:val="TableFigureHyperlinkChar"/>
-        </w:rPr>
-        <w:t>2.2.2</w:t>
-      </w:r>
-      <w:r>
-        <w:rPr>
-          <w:rStyle w:val="TableFigureHyperlinkChar"/>
-        </w:rPr>
-        <w:fldChar w:fldCharType="end"/>
-      </w:r>
-      <w:r>
-        <w:t>)</w:t>
-      </w:r>
-      <w:r>
-        <w:t>.</w:t>
-      </w:r>
-    </w:p>
-    <w:p>
-      <w:pPr>
-        <w:pStyle w:val="Heading4"/>
-      </w:pPr>
-      <w:r>
-        <w:t xml:space="preserve">Other </w:t>
-      </w:r>
-      <w:r>
-        <w:t>Network Edits</w:t>
-      </w:r>
-    </w:p>
-    <w:p>
-      <w:r>
-        <w:t xml:space="preserve">Amendment #1 </w:t>
-      </w:r>
-      <w:r>
-        <w:t>led to</w:t>
-      </w:r>
-      <w:r>
-        <w:t xml:space="preserve"> a variety of </w:t>
-      </w:r>
-      <w:r>
-        <w:t xml:space="preserve">other </w:t>
-      </w:r>
-      <w:r>
-        <w:t>smal</w:t>
-      </w:r>
-      <w:r>
-        <w:t>l</w:t>
-      </w:r>
-      <w:r>
-        <w:t xml:space="preserve"> network updates including</w:t>
-      </w:r>
-      <w:r>
-        <w:t xml:space="preserve"> the following</w:t>
-      </w:r>
-      <w:r>
-        <w:t>:</w:t>
-      </w:r>
-    </w:p>
-    <w:p>
-      <w:pPr>
-        <w:pStyle w:val="ListParagraph"/>
-      </w:pPr>
-      <w:r>
-        <w:t>Updat</w:t>
-      </w:r>
-      <w:r>
-        <w:t>ed</w:t>
-      </w:r>
-      <w:r>
-        <w:t xml:space="preserve"> 12600 S from 6400 W to Bacchus Highway to 5 lanes</w:t>
-      </w:r>
-    </w:p>
-    <w:p>
-      <w:pPr>
-        <w:pStyle w:val="ListParagraph"/>
-      </w:pPr>
-      <w:r>
-        <w:t>Add</w:t>
-      </w:r>
-      <w:r>
-        <w:t>ed</w:t>
-      </w:r>
-      <w:r>
-        <w:t xml:space="preserve"> Freedom Point Way from 100 W to Pony Express Rd (3 lanes)</w:t>
-      </w:r>
-    </w:p>
-    <w:p>
-      <w:pPr>
-        <w:pStyle w:val="ListParagraph"/>
-      </w:pPr>
-      <w:r>
-        <w:t>Removed lanes in 2023 and 2028 from Granville Ave from Old Bingham Highway to 10200 S</w:t>
-      </w:r>
-    </w:p>
-    <w:p>
-      <w:pPr>
-        <w:pStyle w:val="ListParagraph"/>
-      </w:pPr>
-      <w:r>
-        <w:t xml:space="preserve">Fixed </w:t>
-      </w:r>
-      <w:r>
+        <w:t>*speeds received from UTA in March 2024 and coded into the model networks in June 2024</w:t>
+      </w:r>
+    </w:p>
+    <w:p/>
+    <w:p>
+      <w:r>
+        <w:t>A numeric summary of the specific edits done to the link and nodes (in comparison to v901-patch2) are shown below:</w:t>
+      </w:r>
+    </w:p>
+    <w:p>
+      <w:pPr>
         <w:rPr>
           <w:b/>
           <w:bCs/>
         </w:rPr>
-        <w:t>HOT23_32</w:t>
-      </w:r>
-      <w:r>
-        <w:t xml:space="preserve"> through </w:t>
-      </w:r>
+      </w:pPr>
       <w:r>
         <w:rPr>
           <w:b/>
           <w:bCs/>
         </w:rPr>
-        <w:t xml:space="preserve">HOT23_50UF </w:t>
-      </w:r>
-      <w:r>
-        <w:t>fields to correctly reflect the RTP projects and Amendment from Farmington to the Utah/Salt Lake County Line</w:t>
+        <w:t>Links</w:t>
       </w:r>
     </w:p>
     <w:p>
@@ -3087,29 +2561,7 @@
         <w:pStyle w:val="ListParagraph"/>
       </w:pPr>
       <w:r>
-        <w:t xml:space="preserve">Fixed </w:t>
-      </w:r>
-      <w:r>
-        <w:t>a</w:t>
-      </w:r>
-      <w:r>
-        <w:t>ux</w:t>
-      </w:r>
-      <w:r>
-        <w:t>iliary</w:t>
-      </w:r>
-      <w:r>
-        <w:t xml:space="preserve"> lane </w:t>
-      </w:r>
-      <w:r>
-        <w:rPr>
-          <w:b/>
-          <w:bCs/>
-        </w:rPr>
-        <w:t>FT</w:t>
-      </w:r>
-      <w:r>
-        <w:t xml:space="preserve"> on I-15 from Farmington to 400 S in Salt Lake</w:t>
+        <w:t>No new links were added to the highway network</w:t>
       </w:r>
     </w:p>
     <w:p>
@@ -3117,7 +2569,7 @@
         <w:pStyle w:val="ListParagraph"/>
       </w:pPr>
       <w:r>
-        <w:t>Added new underpass north of 2600 S in North Salt Lake/Bountiful</w:t>
+        <w:t>Over 300 links had at least one field variable updated (i.e. lanes, functional type, street name distance, direction)</w:t>
       </w:r>
     </w:p>
     <w:p>
@@ -3125,104 +2577,6 @@
         <w:pStyle w:val="ListParagraph"/>
       </w:pPr>
       <w:r>
-        <w:t>Added n</w:t>
-      </w:r>
-      <w:r>
-        <w:t>ew configuration at 1000 N to 600 N interchanges on I-15</w:t>
-      </w:r>
-    </w:p>
-    <w:p>
-      <w:pPr>
-        <w:pStyle w:val="ListParagraph"/>
-      </w:pPr>
-      <w:r>
-        <w:t xml:space="preserve">Cleaned up </w:t>
-      </w:r>
-      <w:r>
-        <w:rPr>
-          <w:b/>
-          <w:bCs/>
-        </w:rPr>
-        <w:t>HOT</w:t>
-      </w:r>
-      <w:r>
-        <w:t xml:space="preserve"> fields for future projects</w:t>
-      </w:r>
-    </w:p>
-    <w:p>
-      <w:pPr>
-        <w:pStyle w:val="ListParagraph"/>
-      </w:pPr>
-      <w:r>
-        <w:t>Altered Davis-SLC Community Connector from 400 W to 300 W</w:t>
-      </w:r>
-    </w:p>
-    <w:p>
-      <w:pPr>
-        <w:pStyle w:val="ListParagraph"/>
-      </w:pPr>
-      <w:r>
-        <w:t>Added local circulator to Farmington Station area</w:t>
-      </w:r>
-    </w:p>
-    <w:p>
-      <w:pPr>
-        <w:pStyle w:val="ListParagraph"/>
-      </w:pPr>
-      <w:r>
-        <w:t>Added Maker Way to accommodate for the circulator</w:t>
-      </w:r>
-    </w:p>
-    <w:p>
-      <w:pPr>
-        <w:pStyle w:val="Heading4"/>
-      </w:pPr>
-      <w:r>
-        <w:t>Summary of Link/Node Changes</w:t>
-      </w:r>
-    </w:p>
-    <w:p>
-      <w:r>
-        <w:t>A numeric summary of the specific edits done to the link and nodes (in comparison to v901-patch2) are shown below:</w:t>
-      </w:r>
-    </w:p>
-    <w:p>
-      <w:pPr>
-        <w:rPr>
-          <w:b/>
-          <w:bCs/>
-        </w:rPr>
-      </w:pPr>
-      <w:r>
-        <w:rPr>
-          <w:b/>
-          <w:bCs/>
-        </w:rPr>
-        <w:t>Links</w:t>
-      </w:r>
-    </w:p>
-    <w:p>
-      <w:pPr>
-        <w:pStyle w:val="ListParagraph"/>
-      </w:pPr>
-      <w:r>
-        <w:t>No new links were added to the highway network</w:t>
-      </w:r>
-    </w:p>
-    <w:p>
-      <w:pPr>
-        <w:pStyle w:val="ListParagraph"/>
-      </w:pPr>
-      <w:r>
-        <w:t>Over 300 links had at least one field variable updated (i.e. lanes, functional type, street name distance, direction)</w:t>
-      </w:r>
-    </w:p>
-    <w:p>
-      <w:pPr>
-        <w:pStyle w:val="ListParagraph"/>
-      </w:pPr>
-      <w:r>
-        <w:lastRenderedPageBreak/>
         <w:t xml:space="preserve">30 links where the </w:t>
       </w:r>
       <w:r>
@@ -3277,11 +2631,11 @@
       <w:pPr>
         <w:pStyle w:val="Heading3"/>
       </w:pPr>
-      <w:bookmarkStart w:id="12" w:name="_Toc170227847"/>
+      <w:bookmarkStart w:id="7" w:name="_Toc170305925"/>
       <w:r>
         <w:t>Added Network QA-QC Folder</w:t>
       </w:r>
-      <w:bookmarkEnd w:id="12"/>
+      <w:bookmarkEnd w:id="7"/>
     </w:p>
     <w:p>
       <w:r>
@@ -3305,237 +2659,906 @@
         <w:t>“Network QA-QC”</w:t>
       </w:r>
       <w:r>
-        <w:t xml:space="preserve"> folder was added containing </w:t>
-      </w:r>
-      <w:r>
-        <w:t xml:space="preserve">new </w:t>
-      </w:r>
-      <w:proofErr w:type="spellStart"/>
-      <w:r>
-        <w:t>Jupyter</w:t>
-      </w:r>
-      <w:proofErr w:type="spellEnd"/>
-      <w:r>
-        <w:t xml:space="preserve"> Notebook file</w:t>
-      </w:r>
-      <w:r>
-        <w:t>s</w:t>
-      </w:r>
-      <w:r>
-        <w:t xml:space="preserve">. The </w:t>
+        <w:t xml:space="preserve"> folder was added containing new Jupyter Notebook files. The </w:t>
       </w:r>
       <w:r>
         <w:rPr>
           <w:i/>
           <w:iCs/>
         </w:rPr>
-        <w:t>“</w:t>
+        <w:t>“0-Network-QA-QC-Process.ipynb”</w:t>
+      </w:r>
+      <w:r>
+        <w:t xml:space="preserve"> describes a process for verifying the quality of the highway network, segment shapefile, and transit networks before running/releasing a new version of the model. The </w:t>
       </w:r>
       <w:r>
         <w:rPr>
           <w:i/>
           <w:iCs/>
         </w:rPr>
-        <w:t>0-Network-QA-QC-Process.ipynb”</w:t>
-      </w:r>
-      <w:r>
-        <w:t xml:space="preserve"> describes a process for verifying the quality of the highway network, segment shapefile, and transit networks before running/releasing a new version of the model. The </w:t>
-      </w:r>
-      <w:r>
-        <w:rPr>
-          <w:i/>
-          <w:iCs/>
-        </w:rPr>
-        <w:t>“</w:t>
-      </w:r>
-      <w:r>
-        <w:rPr>
-          <w:i/>
-          <w:iCs/>
-        </w:rPr>
-        <w:t>1-Network-QA-QC-Checks.ipynb</w:t>
-      </w:r>
-      <w:r>
-        <w:rPr>
-          <w:i/>
-          <w:iCs/>
-        </w:rPr>
-        <w:t>”</w:t>
-      </w:r>
-      <w:r>
-        <w:t xml:space="preserve"> is a placeholder for the future checks that will be programmatically made. </w:t>
-      </w:r>
-      <w:r>
-        <w:t>However, f</w:t>
-      </w:r>
-      <w:r>
-        <w:t xml:space="preserve">or now, this file is empty.  </w:t>
+        <w:t>“1-Network-QA-QC-Checks.ipynb”</w:t>
+      </w:r>
+      <w:r>
+        <w:t xml:space="preserve"> is a placeholder for the future checks that will be programmatically made. However, for now, this file is empty.  </w:t>
       </w:r>
     </w:p>
     <w:p>
       <w:pPr>
         <w:pStyle w:val="Heading2"/>
       </w:pPr>
-      <w:bookmarkStart w:id="13" w:name="_Toc144389224"/>
-      <w:bookmarkStart w:id="14" w:name="_Toc144887787"/>
-      <w:bookmarkStart w:id="15" w:name="_Toc144887923"/>
-      <w:bookmarkStart w:id="16" w:name="_Toc170227848"/>
-      <w:r>
+      <w:bookmarkStart w:id="8" w:name="_Toc144389224"/>
+      <w:bookmarkStart w:id="9" w:name="_Toc144887787"/>
+      <w:bookmarkStart w:id="10" w:name="_Toc144887923"/>
+      <w:bookmarkStart w:id="11" w:name="_Toc170305926"/>
+      <w:r>
+        <w:lastRenderedPageBreak/>
         <w:t>Transit</w:t>
       </w:r>
+      <w:bookmarkEnd w:id="8"/>
+      <w:bookmarkEnd w:id="9"/>
+      <w:bookmarkEnd w:id="10"/>
+      <w:r>
+        <w:t xml:space="preserve"> Networks</w:t>
+      </w:r>
+      <w:bookmarkEnd w:id="11"/>
+    </w:p>
+    <w:p>
+      <w:pPr>
+        <w:pStyle w:val="Heading3"/>
+      </w:pPr>
+      <w:bookmarkStart w:id="12" w:name="_Toc144389225"/>
+      <w:bookmarkStart w:id="13" w:name="_Toc144887788"/>
+      <w:bookmarkStart w:id="14" w:name="_Toc144887924"/>
+      <w:bookmarkStart w:id="15" w:name="_Ref170219253"/>
+      <w:bookmarkStart w:id="16" w:name="_Toc170305927"/>
+      <w:r>
+        <w:t>Changes to Transit Line Files</w:t>
+      </w:r>
+      <w:bookmarkEnd w:id="12"/>
       <w:bookmarkEnd w:id="13"/>
       <w:bookmarkEnd w:id="14"/>
       <w:bookmarkEnd w:id="15"/>
       <w:r>
-        <w:t xml:space="preserve"> Networks</w:t>
+        <w:rPr>
+          <w:rFonts w:eastAsiaTheme="minorHAnsi"/>
+        </w:rPr>
+        <w:t xml:space="preserve"> Due to Amendment #1</w:t>
       </w:r>
       <w:bookmarkEnd w:id="16"/>
     </w:p>
     <w:p>
-      <w:pPr>
-        <w:pStyle w:val="Heading3"/>
-      </w:pPr>
-      <w:bookmarkStart w:id="17" w:name="_Toc144389225"/>
-      <w:bookmarkStart w:id="18" w:name="_Toc144887788"/>
-      <w:bookmarkStart w:id="19" w:name="_Toc144887924"/>
-      <w:bookmarkStart w:id="20" w:name="_Ref170219253"/>
-      <w:bookmarkStart w:id="21" w:name="_Toc170227849"/>
-      <w:r>
-        <w:t xml:space="preserve">Changes to </w:t>
-      </w:r>
-      <w:r>
-        <w:t>Transit Line Files</w:t>
-      </w:r>
+      <w:r>
+        <w:t>The following edits were made to the transit network to account for Amendment #1:</w:t>
+      </w:r>
+    </w:p>
+    <w:p>
+      <w:pPr>
+        <w:pStyle w:val="ListParagraph"/>
+      </w:pPr>
+      <w:r>
+        <w:t>Added a shuttle service at the Point of the Mountain in Phase 1 of the RTP</w:t>
+      </w:r>
+    </w:p>
+    <w:p>
+      <w:pPr>
+        <w:pStyle w:val="ListParagraph"/>
+      </w:pPr>
+      <w:r>
+        <w:t>Replaced BRT with LRT through the Point of the Mountain in Phase 2 of the RTP</w:t>
+      </w:r>
+    </w:p>
+    <w:p>
+      <w:pPr>
+        <w:pStyle w:val="ListParagraph"/>
+      </w:pPr>
+      <w:r>
+        <w:t>Added a new shuttle service at the Farmington Transit Station</w:t>
+      </w:r>
+    </w:p>
+    <w:p>
+      <w:pPr>
+        <w:pStyle w:val="ListParagraph"/>
+      </w:pPr>
+      <w:r>
+        <w:t>Added Bluffdale commuter rail station</w:t>
+      </w:r>
+    </w:p>
+    <w:p>
+      <w:r>
+        <w:t>Minor edits were made to the transit line files to ensure consistency with the changes made to the highway network.</w:t>
+      </w:r>
+    </w:p>
+    <w:p>
+      <w:pPr>
+        <w:pStyle w:val="Heading1"/>
+      </w:pPr>
+      <w:bookmarkStart w:id="17" w:name="_Toc170305928"/>
+      <w:r>
+        <w:lastRenderedPageBreak/>
+        <w:t>Compare Model Results</w:t>
+      </w:r>
+      <w:bookmarkEnd w:id="0"/>
       <w:bookmarkEnd w:id="17"/>
+    </w:p>
+    <w:p>
+      <w:r>
+        <w:t>This section compares the model results between version 9</w:t>
+      </w:r>
+      <w:r>
+        <w:t>.0.2</w:t>
+      </w:r>
+      <w:r>
+        <w:t xml:space="preserve"> and version </w:t>
+      </w:r>
+      <w:r>
+        <w:t>9.0.1-patch2</w:t>
+      </w:r>
+      <w:r>
+        <w:t>.</w:t>
+      </w:r>
+    </w:p>
+    <w:p>
+      <w:pPr>
+        <w:pStyle w:val="Heading2"/>
+      </w:pPr>
+      <w:bookmarkStart w:id="18" w:name="_Toc144389248"/>
+      <w:bookmarkStart w:id="19" w:name="_Toc144887811"/>
+      <w:bookmarkStart w:id="20" w:name="_Toc144887947"/>
+      <w:bookmarkStart w:id="21" w:name="_Toc146873566"/>
+      <w:bookmarkStart w:id="22" w:name="_Toc170305929"/>
+      <w:r>
+        <w:t>Road Volume Comparisons</w:t>
+      </w:r>
       <w:bookmarkEnd w:id="18"/>
       <w:bookmarkEnd w:id="19"/>
       <w:bookmarkEnd w:id="20"/>
       <w:bookmarkEnd w:id="21"/>
-    </w:p>
-    <w:p>
-      <w:r>
-        <w:t xml:space="preserve">The transit line files were updated to ensure consistency with the changes made to the highway network. </w:t>
-      </w:r>
-      <w:r>
-        <w:t>Along with these updates, a few projects are important to highlight:</w:t>
-      </w:r>
+      <w:bookmarkEnd w:id="22"/>
+    </w:p>
+    <w:p>
+      <w:r>
+        <w:t xml:space="preserve">The comparison between daily volumes at the segment level can be found in </w:t>
+      </w:r>
+      <w:r>
+        <w:rPr>
+          <w:rStyle w:val="TableFigureHyperlinkChar"/>
+        </w:rPr>
+        <w:fldChar w:fldCharType="begin"/>
+      </w:r>
+      <w:r>
+        <w:rPr>
+          <w:rStyle w:val="TableFigureHyperlinkChar"/>
+        </w:rPr>
+        <w:instrText xml:space="preserve"> REF _Ref146791876 \h </w:instrText>
+      </w:r>
+      <w:r>
+        <w:rPr>
+          <w:rStyle w:val="TableFigureHyperlinkChar"/>
+        </w:rPr>
+        <w:instrText xml:space="preserve"> \* MERGEFORMAT </w:instrText>
+      </w:r>
+      <w:r>
+        <w:rPr>
+          <w:rStyle w:val="TableFigureHyperlinkChar"/>
+        </w:rPr>
+      </w:r>
+      <w:r>
+        <w:rPr>
+          <w:rStyle w:val="TableFigureHyperlinkChar"/>
+        </w:rPr>
+        <w:fldChar w:fldCharType="separate"/>
+      </w:r>
+      <w:r>
+        <w:rPr>
+          <w:rStyle w:val="TableFigureHyperlinkChar"/>
+        </w:rPr>
+        <w:t>Figure 7.1</w:t>
+      </w:r>
+      <w:r>
+        <w:rPr>
+          <w:rStyle w:val="TableFigureHyperlinkChar"/>
+        </w:rPr>
+        <w:fldChar w:fldCharType="end"/>
+      </w:r>
+      <w:r>
+        <w:t xml:space="preserve"> for 2019 and 2050. Decreases in volume in version 9 compared to version 8 are shown in blue, while increases are shown in red.</w:t>
+      </w:r>
+    </w:p>
+    <w:p>
+      <w:r>
+        <w:t>For 2019, Salt Lake and northern Davis counties display a drop in roadway volumes, most apparent on I-15. Weber, southern Davis, and Utah Counties show increases. Most of the changes are relatively minor, with the largest decreases occurring on the freeways in Salt Lake County. However, given the large daily volume for these roadways, the percent change is relatively low.</w:t>
+      </w:r>
+    </w:p>
+    <w:p>
+      <w:r>
+        <w:t>For 2050, there are decreases in volumes on I-15 in Salt Lake and northern Davis counties. Weber and northern Davis counties show overall increase in roadway volumes. Utah County shows the most change with the two Utah Lake crossings not part of the 2050 fiscally constrained scenario. The resulting drop in volumes is evident with increases on I-15.</w:t>
+      </w:r>
+    </w:p>
+    <w:p>
+      <w:r>
+        <w:t xml:space="preserve">The comparison of daily medium and heavy truck volumes is found in </w:t>
+      </w:r>
+      <w:r>
+        <w:rPr>
+          <w:rStyle w:val="TableFigureHyperlinkChar"/>
+        </w:rPr>
+        <w:fldChar w:fldCharType="begin"/>
+      </w:r>
+      <w:r>
+        <w:rPr>
+          <w:rStyle w:val="TableFigureHyperlinkChar"/>
+        </w:rPr>
+        <w:instrText xml:space="preserve"> REF _Ref146791899 \h </w:instrText>
+      </w:r>
+      <w:r>
+        <w:rPr>
+          <w:rStyle w:val="TableFigureHyperlinkChar"/>
+        </w:rPr>
+        <w:instrText xml:space="preserve"> \* MERGEFORMAT </w:instrText>
+      </w:r>
+      <w:r>
+        <w:rPr>
+          <w:rStyle w:val="TableFigureHyperlinkChar"/>
+        </w:rPr>
+      </w:r>
+      <w:r>
+        <w:rPr>
+          <w:rStyle w:val="TableFigureHyperlinkChar"/>
+        </w:rPr>
+        <w:fldChar w:fldCharType="separate"/>
+      </w:r>
+      <w:r>
+        <w:rPr>
+          <w:rStyle w:val="TableFigureHyperlinkChar"/>
+        </w:rPr>
+        <w:t>Figure 7.2</w:t>
+      </w:r>
+      <w:r>
+        <w:rPr>
+          <w:rStyle w:val="TableFigureHyperlinkChar"/>
+        </w:rPr>
+        <w:fldChar w:fldCharType="end"/>
+      </w:r>
+      <w:hyperlink w:anchor="fig-pdf-volume-truck-comparison">
+        <w:r>
+          <w:rPr>
+            <w:rStyle w:val="TableFigureHyperlinkChar"/>
+          </w:rPr>
+          <w:fldChar w:fldCharType="begin"/>
+        </w:r>
+        <w:r>
+          <w:rPr>
+            <w:rStyle w:val="TableFigureHyperlinkChar"/>
+          </w:rPr>
+          <w:instrText xml:space="preserve"> REF _Ref144821031 \h </w:instrText>
+        </w:r>
+        <w:r>
+          <w:rPr>
+            <w:rStyle w:val="TableFigureHyperlinkChar"/>
+          </w:rPr>
+        </w:r>
+        <w:r>
+          <w:rPr>
+            <w:rStyle w:val="TableFigureHyperlinkChar"/>
+          </w:rPr>
+          <w:fldChar w:fldCharType="separate"/>
+        </w:r>
+        <w:r>
+          <w:rPr>
+            <w:rStyle w:val="TableFigureHyperlinkChar"/>
+            <w:b/>
+            <w:bCs/>
+          </w:rPr>
+          <w:t>.</w:t>
+        </w:r>
+        <w:r>
+          <w:rPr>
+            <w:rStyle w:val="TableFigureHyperlinkChar"/>
+          </w:rPr>
+          <w:fldChar w:fldCharType="end"/>
+        </w:r>
+      </w:hyperlink>
+      <w:r>
+        <w:t xml:space="preserve"> for 2019 and 2050. Truck volumes decreased in the northwest portion of Salt Lake County.</w:t>
+      </w:r>
+    </w:p>
+    <w:p>
+      <w:pPr>
+        <w:keepNext/>
+      </w:pPr>
+      <w:r>
+        <w:rPr>
+          <w:noProof/>
+        </w:rPr>
+        <w:lastRenderedPageBreak/>
+        <w:drawing>
+          <wp:inline distT="0" distB="0" distL="0" distR="0" wp14:anchorId="47FD6BE9" wp14:editId="2AE597C4">
+            <wp:extent cx="6039485" cy="6229985"/>
+            <wp:effectExtent l="0" t="0" r="0" b="0"/>
+            <wp:docPr id="9812088" name="Picture 1" descr="A screenshot of a map&#10;&#10;Description automatically generated"/>
+            <wp:cNvGraphicFramePr>
+              <a:graphicFrameLocks xmlns:a="http://schemas.openxmlformats.org/drawingml/2006/main" noChangeAspect="1"/>
+            </wp:cNvGraphicFramePr>
+            <a:graphic xmlns:a="http://schemas.openxmlformats.org/drawingml/2006/main">
+              <a:graphicData uri="http://schemas.openxmlformats.org/drawingml/2006/picture">
+                <pic:pic xmlns:pic="http://schemas.openxmlformats.org/drawingml/2006/picture">
+                  <pic:nvPicPr>
+                    <pic:cNvPr id="9812088" name="Picture 1" descr="A screenshot of a map&#10;&#10;Description automatically generated"/>
+                    <pic:cNvPicPr>
+                      <a:picLocks noChangeAspect="1" noChangeArrowheads="1"/>
+                    </pic:cNvPicPr>
+                  </pic:nvPicPr>
+                  <pic:blipFill>
+                    <a:blip r:embed="rId12">
+                      <a:extLst>
+                        <a:ext uri="{28A0092B-C50C-407E-A947-70E740481C1C}">
+                          <a14:useLocalDpi xmlns:a14="http://schemas.microsoft.com/office/drawing/2010/main" val="0"/>
+                        </a:ext>
+                      </a:extLst>
+                    </a:blip>
+                    <a:srcRect/>
+                    <a:stretch>
+                      <a:fillRect/>
+                    </a:stretch>
+                  </pic:blipFill>
+                  <pic:spPr bwMode="auto">
+                    <a:xfrm>
+                      <a:off x="0" y="0"/>
+                      <a:ext cx="6039485" cy="6229985"/>
+                    </a:xfrm>
+                    <a:prstGeom prst="rect">
+                      <a:avLst/>
+                    </a:prstGeom>
+                    <a:noFill/>
+                  </pic:spPr>
+                </pic:pic>
+              </a:graphicData>
+            </a:graphic>
+          </wp:inline>
+        </w:drawing>
+      </w:r>
+    </w:p>
+    <w:p>
+      <w:pPr>
+        <w:pStyle w:val="TableFigureCaptions"/>
+      </w:pPr>
+      <w:bookmarkStart w:id="23" w:name="_Ref146791876"/>
+      <w:bookmarkStart w:id="24" w:name="_Toc146873646"/>
+      <w:r>
+        <w:t xml:space="preserve">Figure </w:t>
+      </w:r>
+      <w:r>
+        <w:fldChar w:fldCharType="begin"/>
+      </w:r>
+      <w:r>
+        <w:instrText xml:space="preserve"> STYLEREF 1 \s </w:instrText>
+      </w:r>
+      <w:r>
+        <w:fldChar w:fldCharType="separate"/>
+      </w:r>
+      <w:r>
+        <w:rPr>
+          <w:noProof/>
+        </w:rPr>
+        <w:t>7</w:t>
+      </w:r>
+      <w:r>
+        <w:rPr>
+          <w:noProof/>
+        </w:rPr>
+        <w:fldChar w:fldCharType="end"/>
+      </w:r>
+      <w:r>
+        <w:t>.</w:t>
+      </w:r>
+      <w:r>
+        <w:fldChar w:fldCharType="begin"/>
+      </w:r>
+      <w:r>
+        <w:instrText xml:space="preserve"> SEQ Figure \* ARABIC \s 1 </w:instrText>
+      </w:r>
+      <w:r>
+        <w:fldChar w:fldCharType="separate"/>
+      </w:r>
+      <w:r>
+        <w:rPr>
+          <w:noProof/>
+        </w:rPr>
+        <w:t>1</w:t>
+      </w:r>
+      <w:r>
+        <w:rPr>
+          <w:noProof/>
+        </w:rPr>
+        <w:fldChar w:fldCharType="end"/>
+      </w:r>
+      <w:bookmarkEnd w:id="23"/>
       <w:r>
         <w:t xml:space="preserve"> </w:t>
       </w:r>
-    </w:p>
-    <w:p>
-      <w:pPr>
-        <w:pStyle w:val="ListParagraph"/>
-      </w:pPr>
-      <w:r>
-        <w:t>Added</w:t>
-      </w:r>
-      <w:r>
-        <w:t xml:space="preserve"> a</w:t>
-      </w:r>
-      <w:r>
-        <w:t xml:space="preserve"> shuttle</w:t>
-      </w:r>
-      <w:r>
-        <w:t xml:space="preserve"> service</w:t>
-      </w:r>
-      <w:r>
-        <w:t xml:space="preserve"> at </w:t>
-      </w:r>
-      <w:r>
-        <w:t>the Point of the Mountain</w:t>
-      </w:r>
-      <w:r>
-        <w:t xml:space="preserve"> in Phase 1 of the RTP</w:t>
-      </w:r>
-    </w:p>
-    <w:p>
-      <w:pPr>
-        <w:pStyle w:val="ListParagraph"/>
-      </w:pPr>
-      <w:r>
-        <w:t xml:space="preserve">Replaced BRT with LRT through </w:t>
-      </w:r>
-      <w:r>
-        <w:t>the Point of the Mountain</w:t>
-      </w:r>
-      <w:r>
-        <w:t xml:space="preserve"> in Phase 2 of the RTP</w:t>
-      </w:r>
-    </w:p>
-    <w:p>
-      <w:pPr>
-        <w:pStyle w:val="ListParagraph"/>
-      </w:pPr>
-      <w:r>
-        <w:t xml:space="preserve">Added </w:t>
-      </w:r>
-      <w:r>
-        <w:t>a</w:t>
-      </w:r>
+      <w:r>
+        <w:t xml:space="preserve">Daily </w:t>
+      </w:r>
+      <w:r>
+        <w:t xml:space="preserve">Total </w:t>
+      </w:r>
+      <w:r>
+        <w:t>Volume Comparison</w:t>
+      </w:r>
+      <w:r>
+        <w:t xml:space="preserve"> (</w:t>
+      </w:r>
+      <w:r>
+        <w:t>v</w:t>
+      </w:r>
+      <w:r>
+        <w:t xml:space="preserve">ersion </w:t>
+      </w:r>
+      <w:r>
+        <w:t>9</w:t>
+      </w:r>
+      <w:r>
+        <w:t>.021</w:t>
+      </w:r>
+      <w:r>
+        <w:t xml:space="preserve"> vs. v</w:t>
+      </w:r>
+      <w:r>
+        <w:t xml:space="preserve">ersion </w:t>
+      </w:r>
+      <w:r>
+        <w:t>9.0.1-patch2</w:t>
+      </w:r>
+      <w:r>
+        <w:t>)</w:t>
+      </w:r>
+      <w:bookmarkEnd w:id="24"/>
+    </w:p>
+    <w:p/>
+    <w:p>
+      <w:r>
+        <w:rPr>
+          <w:noProof/>
+        </w:rPr>
+        <w:lastRenderedPageBreak/>
+        <w:drawing>
+          <wp:inline distT="0" distB="0" distL="0" distR="0" wp14:anchorId="07B184E4" wp14:editId="44FBF1CD">
+            <wp:extent cx="5943600" cy="6111270"/>
+            <wp:effectExtent l="0" t="0" r="0" b="3810"/>
+            <wp:docPr id="1870208220" name="Picture 2" descr="A screenshot of a map&#10;&#10;Description automatically generated"/>
+            <wp:cNvGraphicFramePr>
+              <a:graphicFrameLocks xmlns:a="http://schemas.openxmlformats.org/drawingml/2006/main" noChangeAspect="1"/>
+            </wp:cNvGraphicFramePr>
+            <a:graphic xmlns:a="http://schemas.openxmlformats.org/drawingml/2006/main">
+              <a:graphicData uri="http://schemas.openxmlformats.org/drawingml/2006/picture">
+                <pic:pic xmlns:pic="http://schemas.openxmlformats.org/drawingml/2006/picture">
+                  <pic:nvPicPr>
+                    <pic:cNvPr id="1870208220" name="Picture 2" descr="A screenshot of a map&#10;&#10;Description automatically generated"/>
+                    <pic:cNvPicPr>
+                      <a:picLocks noChangeAspect="1" noChangeArrowheads="1"/>
+                    </pic:cNvPicPr>
+                  </pic:nvPicPr>
+                  <pic:blipFill>
+                    <a:blip r:embed="rId13">
+                      <a:extLst>
+                        <a:ext uri="{28A0092B-C50C-407E-A947-70E740481C1C}">
+                          <a14:useLocalDpi xmlns:a14="http://schemas.microsoft.com/office/drawing/2010/main" val="0"/>
+                        </a:ext>
+                      </a:extLst>
+                    </a:blip>
+                    <a:srcRect/>
+                    <a:stretch>
+                      <a:fillRect/>
+                    </a:stretch>
+                  </pic:blipFill>
+                  <pic:spPr bwMode="auto">
+                    <a:xfrm>
+                      <a:off x="0" y="0"/>
+                      <a:ext cx="5943600" cy="6111270"/>
+                    </a:xfrm>
+                    <a:prstGeom prst="rect">
+                      <a:avLst/>
+                    </a:prstGeom>
+                    <a:noFill/>
+                  </pic:spPr>
+                </pic:pic>
+              </a:graphicData>
+            </a:graphic>
+          </wp:inline>
+        </w:drawing>
+      </w:r>
+    </w:p>
+    <w:p>
+      <w:pPr>
+        <w:pStyle w:val="TableFigureCaptions"/>
+      </w:pPr>
+      <w:bookmarkStart w:id="25" w:name="_Ref146791899"/>
+      <w:bookmarkStart w:id="26" w:name="_Toc146873647"/>
+      <w:r>
+        <w:t xml:space="preserve">Figure </w:t>
+      </w:r>
+      <w:r>
+        <w:fldChar w:fldCharType="begin"/>
+      </w:r>
+      <w:r>
+        <w:instrText xml:space="preserve"> STYLEREF 1 \s </w:instrText>
+      </w:r>
+      <w:r>
+        <w:fldChar w:fldCharType="separate"/>
+      </w:r>
+      <w:r>
+        <w:rPr>
+          <w:noProof/>
+        </w:rPr>
+        <w:t>7</w:t>
+      </w:r>
+      <w:r>
+        <w:rPr>
+          <w:noProof/>
+        </w:rPr>
+        <w:fldChar w:fldCharType="end"/>
+      </w:r>
+      <w:r>
+        <w:t>.</w:t>
+      </w:r>
+      <w:r>
+        <w:fldChar w:fldCharType="begin"/>
+      </w:r>
+      <w:r>
+        <w:instrText xml:space="preserve"> SEQ Figure \* ARABIC \s 1 </w:instrText>
+      </w:r>
+      <w:r>
+        <w:fldChar w:fldCharType="separate"/>
+      </w:r>
+      <w:r>
+        <w:rPr>
+          <w:noProof/>
+        </w:rPr>
+        <w:t>2</w:t>
+      </w:r>
+      <w:r>
+        <w:rPr>
+          <w:noProof/>
+        </w:rPr>
+        <w:fldChar w:fldCharType="end"/>
+      </w:r>
+      <w:bookmarkEnd w:id="25"/>
       <w:r>
         <w:t xml:space="preserve"> </w:t>
       </w:r>
       <w:r>
-        <w:t>new shuttle</w:t>
-      </w:r>
-      <w:r>
-        <w:t xml:space="preserve"> service</w:t>
-      </w:r>
-      <w:r>
-        <w:t xml:space="preserve">, potentially autonomous, at </w:t>
-      </w:r>
-      <w:r>
-        <w:t xml:space="preserve">the </w:t>
-      </w:r>
-      <w:r>
-        <w:t xml:space="preserve">Farmington </w:t>
-      </w:r>
-      <w:r>
-        <w:t xml:space="preserve">Transit </w:t>
-      </w:r>
-      <w:r>
-        <w:t>Station</w:t>
-      </w:r>
-    </w:p>
-    <w:p>
-      <w:r>
-        <w:t xml:space="preserve">As described in Section </w:t>
-      </w:r>
+        <w:t xml:space="preserve">Daily </w:t>
+      </w:r>
+      <w:r>
+        <w:t xml:space="preserve">Truck </w:t>
+      </w:r>
+      <w:r>
+        <w:t>Volumes Comparison</w:t>
+      </w:r>
+      <w:r>
+        <w:t xml:space="preserve"> (</w:t>
+      </w:r>
+      <w:r>
+        <w:t>v</w:t>
+      </w:r>
+      <w:r>
+        <w:t xml:space="preserve">ersion </w:t>
+      </w:r>
+      <w:r>
+        <w:t>9</w:t>
+      </w:r>
+      <w:r>
+        <w:t>.0.2</w:t>
+      </w:r>
+      <w:r>
+        <w:t xml:space="preserve"> vs. v</w:t>
+      </w:r>
+      <w:r>
+        <w:t xml:space="preserve">ersion </w:t>
+      </w:r>
+      <w:r>
+        <w:t>9.0.1-patch2</w:t>
+      </w:r>
+      <w:r>
+        <w:t>)</w:t>
+      </w:r>
+      <w:bookmarkEnd w:id="26"/>
+    </w:p>
+    <w:p/>
+    <w:p>
+      <w:pPr>
+        <w:spacing w:before="0" w:after="160"/>
+      </w:pPr>
+      <w:r>
+        <w:br w:type="page"/>
+      </w:r>
+    </w:p>
+    <w:p>
+      <w:pPr>
+        <w:pStyle w:val="Heading2"/>
+      </w:pPr>
+      <w:bookmarkStart w:id="27" w:name="_Toc144389249"/>
+      <w:bookmarkStart w:id="28" w:name="_Toc144887813"/>
+      <w:bookmarkStart w:id="29" w:name="_Toc144887949"/>
+      <w:bookmarkStart w:id="30" w:name="_Toc146873567"/>
+      <w:bookmarkStart w:id="31" w:name="_Toc170305930"/>
+      <w:r>
+        <w:lastRenderedPageBreak/>
+        <w:t>Transit Comparisons</w:t>
+      </w:r>
+      <w:bookmarkEnd w:id="27"/>
+      <w:bookmarkEnd w:id="28"/>
+      <w:bookmarkEnd w:id="29"/>
+      <w:bookmarkEnd w:id="30"/>
+      <w:bookmarkEnd w:id="31"/>
+    </w:p>
+    <w:p>
+      <w:r>
+        <w:t xml:space="preserve">Transit comparisons were done with ridership, trips mode share, and boardings mode share. Overall ridership increases </w:t>
+      </w:r>
+      <w:r>
+        <w:t>slightly</w:t>
+      </w:r>
+      <w:r>
+        <w:t xml:space="preserve"> in version 9</w:t>
+      </w:r>
+      <w:r>
+        <w:t>.0.2</w:t>
+      </w:r>
+      <w:r>
+        <w:t xml:space="preserve">, </w:t>
+      </w:r>
+      <w:r>
+        <w:t>with</w:t>
+      </w:r>
+      <w:r>
+        <w:t xml:space="preserve"> </w:t>
+      </w:r>
+      <w:r>
+        <w:t>Commuter Rail</w:t>
+      </w:r>
+      <w:r>
+        <w:t xml:space="preserve"> ridership tak</w:t>
+      </w:r>
+      <w:r>
+        <w:t>ing</w:t>
+      </w:r>
+      <w:r>
+        <w:t xml:space="preserve"> a larger share of trips and boardings </w:t>
+      </w:r>
+      <w:r>
+        <w:t xml:space="preserve">and </w:t>
+      </w:r>
+      <w:r>
+        <w:t>Express Bus ridership taking a lower share of trips and boardings</w:t>
+      </w:r>
+      <w:r>
+        <w:t xml:space="preserve"> </w:t>
+      </w:r>
+      <w:r>
+        <w:t xml:space="preserve">than in version </w:t>
+      </w:r>
+      <w:r>
+        <w:t>9.0.1-patch2.</w:t>
+      </w:r>
+    </w:p>
+    <w:p>
+      <w:pPr>
+        <w:pStyle w:val="Heading3"/>
+      </w:pPr>
+      <w:bookmarkStart w:id="32" w:name="_Toc144389250"/>
+      <w:bookmarkStart w:id="33" w:name="_Toc144887814"/>
+      <w:bookmarkStart w:id="34" w:name="_Toc144887950"/>
+      <w:bookmarkStart w:id="35" w:name="_Toc146873568"/>
+      <w:bookmarkStart w:id="36" w:name="_Toc170305931"/>
+      <w:r>
+        <w:t>Transit Ridership</w:t>
+      </w:r>
+      <w:bookmarkEnd w:id="32"/>
+      <w:bookmarkEnd w:id="33"/>
+      <w:bookmarkEnd w:id="34"/>
+      <w:bookmarkEnd w:id="35"/>
+      <w:bookmarkEnd w:id="36"/>
+    </w:p>
+    <w:p>
+      <w:r>
+        <w:t>Transit ridership in version 9</w:t>
+      </w:r>
+      <w:r>
+        <w:t>.0.2</w:t>
+      </w:r>
+      <w:r>
+        <w:t xml:space="preserve"> compared to version </w:t>
+      </w:r>
+      <w:r>
+        <w:t>9.0.1-patch2</w:t>
+      </w:r>
+      <w:r>
+        <w:t xml:space="preserve"> shows </w:t>
+      </w:r>
+      <w:r>
+        <w:t>slight</w:t>
+      </w:r>
+      <w:r>
+        <w:t xml:space="preserve"> increase in</w:t>
+      </w:r>
+      <w:r>
+        <w:t xml:space="preserve"> </w:t>
+      </w:r>
+      <w:r>
+        <w:t xml:space="preserve">2042 and 2050 (see </w:t>
+      </w:r>
+      <w:hyperlink w:anchor="fig-pdf-hy-tr-all">
+        <w:r>
+          <w:rPr>
+            <w:rStyle w:val="TableFigureHyperlinkChar"/>
+          </w:rPr>
+          <w:fldChar w:fldCharType="begin"/>
+        </w:r>
+        <w:r>
+          <w:rPr>
+            <w:rStyle w:val="TableFigureHyperlinkChar"/>
+          </w:rPr>
+          <w:instrText xml:space="preserve"> REF _Ref144821574 \h </w:instrText>
+        </w:r>
+        <w:r>
+          <w:rPr>
+            <w:rStyle w:val="TableFigureHyperlinkChar"/>
+          </w:rPr>
+          <w:instrText xml:space="preserve"> \* MERGEFORMAT </w:instrText>
+        </w:r>
+        <w:r>
+          <w:rPr>
+            <w:rStyle w:val="TableFigureHyperlinkChar"/>
+          </w:rPr>
+        </w:r>
+        <w:r>
+          <w:rPr>
+            <w:rStyle w:val="TableFigureHyperlinkChar"/>
+          </w:rPr>
+          <w:fldChar w:fldCharType="separate"/>
+        </w:r>
+        <w:r>
+          <w:rPr>
+            <w:rStyle w:val="TableFigureHyperlinkChar"/>
+          </w:rPr>
+          <w:t>Figure 7.3</w:t>
+        </w:r>
+        <w:r>
+          <w:rPr>
+            <w:rStyle w:val="TableFigureHyperlinkChar"/>
+          </w:rPr>
+          <w:fldChar w:fldCharType="end"/>
+        </w:r>
+      </w:hyperlink>
       <w:r>
         <w:rPr>
           <w:rStyle w:val="TableFigureHyperlinkChar"/>
         </w:rPr>
+        <w:t>)</w:t>
+      </w:r>
+      <w:r>
+        <w:t>. The total ridership in 2050 for version 9</w:t>
+      </w:r>
+      <w:r>
+        <w:t>.0.2</w:t>
+      </w:r>
+      <w:r>
+        <w:t xml:space="preserve"> is 3</w:t>
+      </w:r>
+      <w:r>
+        <w:t>3</w:t>
+      </w:r>
+      <w:r>
+        <w:t xml:space="preserve">7,000 daily trips compared to the version </w:t>
+      </w:r>
+      <w:r>
+        <w:t>9.0.1-patch2</w:t>
+      </w:r>
+      <w:r>
+        <w:t xml:space="preserve"> model that showed </w:t>
+      </w:r>
+      <w:r>
+        <w:t>320</w:t>
+      </w:r>
+      <w:r>
+        <w:t xml:space="preserve">,000 daily trips, which equates to </w:t>
+      </w:r>
+      <w:r>
+        <w:t>5</w:t>
+      </w:r>
+      <w:r>
+        <w:t xml:space="preserve">% more trips. The additional trips are largely due to the improvements in commuter rail with </w:t>
+      </w:r>
+      <w:r>
+        <w:t>an additional stop in Bluffdale as well as adjusted speeds taken from the UTA FrontRunner Speed Study</w:t>
+      </w:r>
+      <w:r>
+        <w:t>.</w:t>
+      </w:r>
+    </w:p>
+    <w:p>
+      <w:r>
+        <w:t xml:space="preserve">Transit ridership by modes is shown in </w:t>
+      </w:r>
+      <w:r>
+        <w:rPr>
+          <w:rStyle w:val="TableFigureHyperlinkChar"/>
+        </w:rPr>
         <w:fldChar w:fldCharType="begin"/>
       </w:r>
       <w:r>
         <w:rPr>
           <w:rStyle w:val="TableFigureHyperlinkChar"/>
         </w:rPr>
-        <w:instrText xml:space="preserve"> REF _Ref170227085 \n \h </w:instrText>
+        <w:instrText xml:space="preserve"> REF _Ref144821574 \h </w:instrText>
       </w:r>
       <w:r>
         <w:rPr>
           <w:rStyle w:val="TableFigureHyperlinkChar"/>
         </w:rPr>
+        <w:instrText xml:space="preserve"> \* MERGEFORMAT </w:instrText>
       </w:r>
       <w:r>
         <w:rPr>
           <w:rStyle w:val="TableFigureHyperlinkChar"/>
         </w:rPr>
+      </w:r>
+      <w:r>
+        <w:rPr>
+          <w:rStyle w:val="TableFigureHyperlinkChar"/>
+        </w:rPr>
+        <w:fldChar w:fldCharType="separate"/>
+      </w:r>
+      <w:r>
+        <w:rPr>
+          <w:rStyle w:val="TableFigureHyperlinkChar"/>
+        </w:rPr>
+        <w:t>Figure 7.3</w:t>
+      </w:r>
+      <w:r>
+        <w:rPr>
+          <w:rStyle w:val="TableFigureHyperlinkChar"/>
+        </w:rPr>
+        <w:fldChar w:fldCharType="end"/>
+      </w:r>
+      <w:r>
+        <w:t xml:space="preserve"> through </w:t>
+      </w:r>
+      <w:r>
+        <w:rPr>
+          <w:rStyle w:val="TableFigureHyperlinkChar"/>
+        </w:rPr>
+        <w:fldChar w:fldCharType="begin"/>
+      </w:r>
+      <w:r>
+        <w:rPr>
+          <w:rStyle w:val="TableFigureHyperlinkChar"/>
+        </w:rPr>
+        <w:instrText xml:space="preserve"> REF _Ref146873685 \h </w:instrText>
+      </w:r>
+      <w:r>
+        <w:rPr>
+          <w:rStyle w:val="TableFigureHyperlinkChar"/>
+        </w:rPr>
         <w:instrText xml:space="preserve"> \* MERGEFORMAT </w:instrText>
       </w:r>
       <w:r>
         <w:rPr>
           <w:rStyle w:val="TableFigureHyperlinkChar"/>
         </w:rPr>
+      </w:r>
+      <w:r>
+        <w:rPr>
+          <w:rStyle w:val="TableFigureHyperlinkChar"/>
+        </w:rPr>
         <w:fldChar w:fldCharType="separate"/>
       </w:r>
       <w:r>
         <w:rPr>
           <w:rStyle w:val="TableFigureHyperlinkChar"/>
         </w:rPr>
-        <w:t>2.1.1.1</w:t>
+        <w:t>Figure 7.9</w:t>
       </w:r>
       <w:r>
         <w:rPr>
@@ -3544,274 +3567,1867 @@
         <w:fldChar w:fldCharType="end"/>
       </w:r>
       <w:r>
+        <w:t xml:space="preserve">. </w:t>
+      </w:r>
+      <w:r>
+        <w:t>Express Bus</w:t>
+      </w:r>
+      <w:r>
+        <w:t xml:space="preserve"> sees a</w:t>
+      </w:r>
+      <w:r>
+        <w:t xml:space="preserve"> decrease in</w:t>
+      </w:r>
+      <w:r>
+        <w:t xml:space="preserve"> 2028 </w:t>
+      </w:r>
+      <w:r>
+        <w:t>through 2050 compared to v9.0.1-patch2. The decreases</w:t>
+      </w:r>
+      <w:r>
+        <w:t xml:space="preserve"> can be explained by the shift of riders from </w:t>
+      </w:r>
+      <w:r>
+        <w:t>Express Bus</w:t>
+      </w:r>
+      <w:r>
+        <w:t xml:space="preserve"> to C</w:t>
+      </w:r>
+      <w:r>
+        <w:t>ommuter Rail as well as an increase in personal vehicle travel along I-15</w:t>
+      </w:r>
+      <w:r>
         <w:t xml:space="preserve">, </w:t>
       </w:r>
       <w:r>
-        <w:t xml:space="preserve">a new Bluffdale commuter rail station was added into the </w:t>
-      </w:r>
-      <w:r>
-        <w:t xml:space="preserve">highway </w:t>
-      </w:r>
-      <w:r>
-        <w:t>network</w:t>
-      </w:r>
-      <w:r>
+        <w:t>which was improved due to the I-15 EIS study</w:t>
+      </w:r>
+      <w:r>
+        <w:t>.</w:t>
+      </w:r>
+      <w:r>
+        <w:t xml:space="preserve"> BRT sees a slight increase in 2042, perhaps due to increased ridership in the southern end between Lehi and Provo.</w:t>
+      </w:r>
+    </w:p>
+    <w:p>
+      <w:pPr>
+        <w:keepNext/>
+        <w:jc w:val="center"/>
+      </w:pPr>
+      <w:r>
+        <w:drawing>
+          <wp:inline distT="0" distB="0" distL="0" distR="0" wp14:anchorId="1182A66C" wp14:editId="546CA627">
+            <wp:extent cx="4905375" cy="2869854"/>
+            <wp:effectExtent l="0" t="0" r="0" b="6985"/>
+            <wp:docPr id="2099194887" name="Picture 1" descr="A graph with red and blue lines&#10;&#10;Description automatically generated"/>
+            <wp:cNvGraphicFramePr>
+              <a:graphicFrameLocks xmlns:a="http://schemas.openxmlformats.org/drawingml/2006/main" noChangeAspect="1"/>
+            </wp:cNvGraphicFramePr>
+            <a:graphic xmlns:a="http://schemas.openxmlformats.org/drawingml/2006/main">
+              <a:graphicData uri="http://schemas.openxmlformats.org/drawingml/2006/picture">
+                <pic:pic xmlns:pic="http://schemas.openxmlformats.org/drawingml/2006/picture">
+                  <pic:nvPicPr>
+                    <pic:cNvPr id="2099194887" name="Picture 1" descr="A graph with red and blue lines&#10;&#10;Description automatically generated"/>
+                    <pic:cNvPicPr/>
+                  </pic:nvPicPr>
+                  <pic:blipFill>
+                    <a:blip r:embed="rId14"/>
+                    <a:stretch>
+                      <a:fillRect/>
+                    </a:stretch>
+                  </pic:blipFill>
+                  <pic:spPr>
+                    <a:xfrm>
+                      <a:off x="0" y="0"/>
+                      <a:ext cx="4922080" cy="2879627"/>
+                    </a:xfrm>
+                    <a:prstGeom prst="rect">
+                      <a:avLst/>
+                    </a:prstGeom>
+                  </pic:spPr>
+                </pic:pic>
+              </a:graphicData>
+            </a:graphic>
+          </wp:inline>
+        </w:drawing>
+      </w:r>
+      <w:r>
+        <w:rPr>
+          <w:noProof/>
+        </w:rPr>
         <w:t xml:space="preserve"> </w:t>
       </w:r>
-      <w:proofErr w:type="gramStart"/>
-      <w:r>
-        <w:t>and also</w:t>
-      </w:r>
-      <w:proofErr w:type="gramEnd"/>
-      <w:r>
-        <w:t xml:space="preserve"> reflected in the transit line file</w:t>
+    </w:p>
+    <w:p>
+      <w:pPr>
+        <w:pStyle w:val="TableFigureCaptions"/>
+      </w:pPr>
+      <w:bookmarkStart w:id="37" w:name="_Ref144821574"/>
+      <w:bookmarkStart w:id="38" w:name="_Toc146873648"/>
+      <w:r>
+        <w:t xml:space="preserve">Figure </w:t>
+      </w:r>
+      <w:r>
+        <w:fldChar w:fldCharType="begin"/>
+      </w:r>
+      <w:r>
+        <w:instrText xml:space="preserve"> STYLEREF 1 \s </w:instrText>
+      </w:r>
+      <w:r>
+        <w:fldChar w:fldCharType="separate"/>
+      </w:r>
+      <w:r>
+        <w:rPr>
+          <w:noProof/>
+        </w:rPr>
+        <w:t>7</w:t>
+      </w:r>
+      <w:r>
+        <w:rPr>
+          <w:noProof/>
+        </w:rPr>
+        <w:fldChar w:fldCharType="end"/>
       </w:r>
       <w:r>
         <w:t>.</w:t>
       </w:r>
+      <w:r>
+        <w:fldChar w:fldCharType="begin"/>
+      </w:r>
+      <w:r>
+        <w:instrText xml:space="preserve"> SEQ Figure \* ARABIC \s 1 </w:instrText>
+      </w:r>
+      <w:r>
+        <w:fldChar w:fldCharType="separate"/>
+      </w:r>
+      <w:r>
+        <w:rPr>
+          <w:noProof/>
+        </w:rPr>
+        <w:t>3</w:t>
+      </w:r>
+      <w:r>
+        <w:rPr>
+          <w:noProof/>
+        </w:rPr>
+        <w:fldChar w:fldCharType="end"/>
+      </w:r>
+      <w:bookmarkEnd w:id="37"/>
+      <w:r>
+        <w:t xml:space="preserve"> Daily Transit Ridership - All Modes</w:t>
+      </w:r>
+      <w:bookmarkEnd w:id="38"/>
+    </w:p>
+    <w:p>
+      <w:pPr>
+        <w:spacing w:before="0" w:after="160"/>
+      </w:pPr>
+      <w:r>
+        <w:br w:type="page"/>
+      </w:r>
+    </w:p>
+    <w:p>
+      <w:pPr>
+        <w:keepNext/>
+        <w:spacing w:before="0" w:after="160"/>
+        <w:jc w:val="center"/>
+      </w:pPr>
+      <w:r>
+        <w:lastRenderedPageBreak/>
+        <w:drawing>
+          <wp:inline distT="0" distB="0" distL="0" distR="0" wp14:anchorId="202221A9" wp14:editId="58720465">
+            <wp:extent cx="4752975" cy="2901549"/>
+            <wp:effectExtent l="0" t="0" r="0" b="0"/>
+            <wp:docPr id="1586555182" name="Picture 1" descr="A graph with red and blue lines&#10;&#10;Description automatically generated"/>
+            <wp:cNvGraphicFramePr>
+              <a:graphicFrameLocks xmlns:a="http://schemas.openxmlformats.org/drawingml/2006/main" noChangeAspect="1"/>
+            </wp:cNvGraphicFramePr>
+            <a:graphic xmlns:a="http://schemas.openxmlformats.org/drawingml/2006/main">
+              <a:graphicData uri="http://schemas.openxmlformats.org/drawingml/2006/picture">
+                <pic:pic xmlns:pic="http://schemas.openxmlformats.org/drawingml/2006/picture">
+                  <pic:nvPicPr>
+                    <pic:cNvPr id="1586555182" name="Picture 1" descr="A graph with red and blue lines&#10;&#10;Description automatically generated"/>
+                    <pic:cNvPicPr/>
+                  </pic:nvPicPr>
+                  <pic:blipFill>
+                    <a:blip r:embed="rId15"/>
+                    <a:stretch>
+                      <a:fillRect/>
+                    </a:stretch>
+                  </pic:blipFill>
+                  <pic:spPr>
+                    <a:xfrm>
+                      <a:off x="0" y="0"/>
+                      <a:ext cx="4758551" cy="2904953"/>
+                    </a:xfrm>
+                    <a:prstGeom prst="rect">
+                      <a:avLst/>
+                    </a:prstGeom>
+                  </pic:spPr>
+                </pic:pic>
+              </a:graphicData>
+            </a:graphic>
+          </wp:inline>
+        </w:drawing>
+      </w:r>
+    </w:p>
+    <w:p>
+      <w:pPr>
+        <w:pStyle w:val="TableFigureCaptions"/>
+      </w:pPr>
+      <w:bookmarkStart w:id="39" w:name="_Toc146873649"/>
+      <w:r>
+        <w:t xml:space="preserve">Figure </w:t>
+      </w:r>
+      <w:r>
+        <w:fldChar w:fldCharType="begin"/>
+      </w:r>
+      <w:r>
+        <w:instrText xml:space="preserve"> STYLEREF 1 \s </w:instrText>
+      </w:r>
+      <w:r>
+        <w:fldChar w:fldCharType="separate"/>
+      </w:r>
+      <w:r>
+        <w:rPr>
+          <w:noProof/>
+        </w:rPr>
+        <w:t>7</w:t>
+      </w:r>
+      <w:r>
+        <w:rPr>
+          <w:noProof/>
+        </w:rPr>
+        <w:fldChar w:fldCharType="end"/>
+      </w:r>
+      <w:r>
+        <w:t>.</w:t>
+      </w:r>
+      <w:r>
+        <w:fldChar w:fldCharType="begin"/>
+      </w:r>
+      <w:r>
+        <w:instrText xml:space="preserve"> SEQ Figure \* ARABIC \s 1 </w:instrText>
+      </w:r>
+      <w:r>
+        <w:fldChar w:fldCharType="separate"/>
+      </w:r>
+      <w:r>
+        <w:rPr>
+          <w:noProof/>
+        </w:rPr>
+        <w:t>4</w:t>
+      </w:r>
+      <w:r>
+        <w:rPr>
+          <w:noProof/>
+        </w:rPr>
+        <w:fldChar w:fldCharType="end"/>
+      </w:r>
+      <w:r>
+        <w:t xml:space="preserve"> Daily Transit Ridership - Commuter-Rail Transit</w:t>
+      </w:r>
+      <w:bookmarkEnd w:id="39"/>
+    </w:p>
+    <w:p>
+      <w:pPr>
+        <w:keepNext/>
+        <w:spacing w:before="0" w:after="160"/>
+        <w:jc w:val="center"/>
+      </w:pPr>
+    </w:p>
+    <w:p>
+      <w:pPr>
+        <w:keepNext/>
+        <w:spacing w:before="0" w:after="160"/>
+        <w:jc w:val="center"/>
+      </w:pPr>
+      <w:r>
+        <w:drawing>
+          <wp:inline distT="0" distB="0" distL="0" distR="0" wp14:anchorId="162D781A" wp14:editId="7C975987">
+            <wp:extent cx="4752975" cy="2872605"/>
+            <wp:effectExtent l="0" t="0" r="0" b="4445"/>
+            <wp:docPr id="1520053295" name="Picture 1" descr="A graph with red and blue lines&#10;&#10;Description automatically generated"/>
+            <wp:cNvGraphicFramePr>
+              <a:graphicFrameLocks xmlns:a="http://schemas.openxmlformats.org/drawingml/2006/main" noChangeAspect="1"/>
+            </wp:cNvGraphicFramePr>
+            <a:graphic xmlns:a="http://schemas.openxmlformats.org/drawingml/2006/main">
+              <a:graphicData uri="http://schemas.openxmlformats.org/drawingml/2006/picture">
+                <pic:pic xmlns:pic="http://schemas.openxmlformats.org/drawingml/2006/picture">
+                  <pic:nvPicPr>
+                    <pic:cNvPr id="1520053295" name="Picture 1" descr="A graph with red and blue lines&#10;&#10;Description automatically generated"/>
+                    <pic:cNvPicPr/>
+                  </pic:nvPicPr>
+                  <pic:blipFill>
+                    <a:blip r:embed="rId16"/>
+                    <a:stretch>
+                      <a:fillRect/>
+                    </a:stretch>
+                  </pic:blipFill>
+                  <pic:spPr>
+                    <a:xfrm>
+                      <a:off x="0" y="0"/>
+                      <a:ext cx="4764266" cy="2879429"/>
+                    </a:xfrm>
+                    <a:prstGeom prst="rect">
+                      <a:avLst/>
+                    </a:prstGeom>
+                  </pic:spPr>
+                </pic:pic>
+              </a:graphicData>
+            </a:graphic>
+          </wp:inline>
+        </w:drawing>
+      </w:r>
+    </w:p>
+    <w:p>
+      <w:pPr>
+        <w:pStyle w:val="TableFigureCaptions"/>
+      </w:pPr>
+      <w:bookmarkStart w:id="40" w:name="_Toc146873650"/>
+      <w:r>
+        <w:t xml:space="preserve">Figure </w:t>
+      </w:r>
+      <w:r>
+        <w:fldChar w:fldCharType="begin"/>
+      </w:r>
+      <w:r>
+        <w:instrText xml:space="preserve"> STYLEREF 1 \s </w:instrText>
+      </w:r>
+      <w:r>
+        <w:fldChar w:fldCharType="separate"/>
+      </w:r>
+      <w:r>
+        <w:rPr>
+          <w:noProof/>
+        </w:rPr>
+        <w:t>7</w:t>
+      </w:r>
+      <w:r>
+        <w:rPr>
+          <w:noProof/>
+        </w:rPr>
+        <w:fldChar w:fldCharType="end"/>
+      </w:r>
+      <w:r>
+        <w:t>.</w:t>
+      </w:r>
+      <w:r>
+        <w:fldChar w:fldCharType="begin"/>
+      </w:r>
+      <w:r>
+        <w:instrText xml:space="preserve"> SEQ Figure \* ARABIC \s 1 </w:instrText>
+      </w:r>
+      <w:r>
+        <w:fldChar w:fldCharType="separate"/>
+      </w:r>
+      <w:r>
+        <w:rPr>
+          <w:noProof/>
+        </w:rPr>
+        <w:t>5</w:t>
+      </w:r>
+      <w:r>
+        <w:rPr>
+          <w:noProof/>
+        </w:rPr>
+        <w:fldChar w:fldCharType="end"/>
+      </w:r>
+      <w:r>
+        <w:t xml:space="preserve"> Daily Transit Ridership - Light-Rail Transit</w:t>
+      </w:r>
+      <w:bookmarkEnd w:id="40"/>
+    </w:p>
+    <w:p>
+      <w:pPr>
+        <w:keepNext/>
+        <w:spacing w:before="0" w:after="160"/>
+        <w:jc w:val="center"/>
+      </w:pPr>
+      <w:r>
+        <w:lastRenderedPageBreak/>
+        <w:drawing>
+          <wp:inline distT="0" distB="0" distL="0" distR="0" wp14:anchorId="42714781" wp14:editId="0ED0F7C2">
+            <wp:extent cx="4724400" cy="2838173"/>
+            <wp:effectExtent l="0" t="0" r="0" b="635"/>
+            <wp:docPr id="13170404" name="Picture 1" descr="A graph with red and blue lines&#10;&#10;Description automatically generated"/>
+            <wp:cNvGraphicFramePr>
+              <a:graphicFrameLocks xmlns:a="http://schemas.openxmlformats.org/drawingml/2006/main" noChangeAspect="1"/>
+            </wp:cNvGraphicFramePr>
+            <a:graphic xmlns:a="http://schemas.openxmlformats.org/drawingml/2006/main">
+              <a:graphicData uri="http://schemas.openxmlformats.org/drawingml/2006/picture">
+                <pic:pic xmlns:pic="http://schemas.openxmlformats.org/drawingml/2006/picture">
+                  <pic:nvPicPr>
+                    <pic:cNvPr id="13170404" name="Picture 1" descr="A graph with red and blue lines&#10;&#10;Description automatically generated"/>
+                    <pic:cNvPicPr/>
+                  </pic:nvPicPr>
+                  <pic:blipFill>
+                    <a:blip r:embed="rId17"/>
+                    <a:stretch>
+                      <a:fillRect/>
+                    </a:stretch>
+                  </pic:blipFill>
+                  <pic:spPr>
+                    <a:xfrm>
+                      <a:off x="0" y="0"/>
+                      <a:ext cx="4765765" cy="2863023"/>
+                    </a:xfrm>
+                    <a:prstGeom prst="rect">
+                      <a:avLst/>
+                    </a:prstGeom>
+                  </pic:spPr>
+                </pic:pic>
+              </a:graphicData>
+            </a:graphic>
+          </wp:inline>
+        </w:drawing>
+      </w:r>
+    </w:p>
+    <w:p>
+      <w:pPr>
+        <w:pStyle w:val="TableFigureCaptions"/>
+      </w:pPr>
+      <w:bookmarkStart w:id="41" w:name="_Toc146873651"/>
+      <w:r>
+        <w:t xml:space="preserve">Figure </w:t>
+      </w:r>
+      <w:r>
+        <w:fldChar w:fldCharType="begin"/>
+      </w:r>
+      <w:r>
+        <w:instrText xml:space="preserve"> STYLEREF 1 \s </w:instrText>
+      </w:r>
+      <w:r>
+        <w:fldChar w:fldCharType="separate"/>
+      </w:r>
+      <w:r>
+        <w:rPr>
+          <w:noProof/>
+        </w:rPr>
+        <w:t>7</w:t>
+      </w:r>
+      <w:r>
+        <w:rPr>
+          <w:noProof/>
+        </w:rPr>
+        <w:fldChar w:fldCharType="end"/>
+      </w:r>
+      <w:r>
+        <w:t>.</w:t>
+      </w:r>
+      <w:r>
+        <w:fldChar w:fldCharType="begin"/>
+      </w:r>
+      <w:r>
+        <w:instrText xml:space="preserve"> SEQ Figure \* ARABIC \s 1 </w:instrText>
+      </w:r>
+      <w:r>
+        <w:fldChar w:fldCharType="separate"/>
+      </w:r>
+      <w:r>
+        <w:rPr>
+          <w:noProof/>
+        </w:rPr>
+        <w:t>6</w:t>
+      </w:r>
+      <w:r>
+        <w:rPr>
+          <w:noProof/>
+        </w:rPr>
+        <w:fldChar w:fldCharType="end"/>
+      </w:r>
+      <w:r>
+        <w:t xml:space="preserve"> Daily Transit Ridership - Bus Rapid Transit</w:t>
+      </w:r>
+      <w:bookmarkEnd w:id="41"/>
+    </w:p>
+    <w:p>
+      <w:pPr>
+        <w:keepNext/>
+        <w:spacing w:before="0" w:after="160"/>
+        <w:jc w:val="center"/>
+      </w:pPr>
+    </w:p>
+    <w:p>
+      <w:pPr>
+        <w:keepNext/>
+        <w:spacing w:before="0" w:after="160"/>
+        <w:jc w:val="center"/>
+      </w:pPr>
+      <w:r>
+        <w:drawing>
+          <wp:inline distT="0" distB="0" distL="0" distR="0" wp14:anchorId="16CC13C4" wp14:editId="57128483">
+            <wp:extent cx="4895850" cy="2867420"/>
+            <wp:effectExtent l="0" t="0" r="0" b="9525"/>
+            <wp:docPr id="931619609" name="Picture 1" descr="A graph with red and blue lines and numbers&#10;&#10;Description automatically generated"/>
+            <wp:cNvGraphicFramePr>
+              <a:graphicFrameLocks xmlns:a="http://schemas.openxmlformats.org/drawingml/2006/main" noChangeAspect="1"/>
+            </wp:cNvGraphicFramePr>
+            <a:graphic xmlns:a="http://schemas.openxmlformats.org/drawingml/2006/main">
+              <a:graphicData uri="http://schemas.openxmlformats.org/drawingml/2006/picture">
+                <pic:pic xmlns:pic="http://schemas.openxmlformats.org/drawingml/2006/picture">
+                  <pic:nvPicPr>
+                    <pic:cNvPr id="931619609" name="Picture 1" descr="A graph with red and blue lines and numbers&#10;&#10;Description automatically generated"/>
+                    <pic:cNvPicPr/>
+                  </pic:nvPicPr>
+                  <pic:blipFill>
+                    <a:blip r:embed="rId18"/>
+                    <a:stretch>
+                      <a:fillRect/>
+                    </a:stretch>
+                  </pic:blipFill>
+                  <pic:spPr>
+                    <a:xfrm>
+                      <a:off x="0" y="0"/>
+                      <a:ext cx="4910589" cy="2876052"/>
+                    </a:xfrm>
+                    <a:prstGeom prst="rect">
+                      <a:avLst/>
+                    </a:prstGeom>
+                  </pic:spPr>
+                </pic:pic>
+              </a:graphicData>
+            </a:graphic>
+          </wp:inline>
+        </w:drawing>
+      </w:r>
+    </w:p>
+    <w:p>
+      <w:pPr>
+        <w:pStyle w:val="TableFigureCaptions"/>
+      </w:pPr>
+      <w:bookmarkStart w:id="42" w:name="_Toc146873652"/>
+      <w:r>
+        <w:t xml:space="preserve">Figure </w:t>
+      </w:r>
+      <w:r>
+        <w:fldChar w:fldCharType="begin"/>
+      </w:r>
+      <w:r>
+        <w:instrText xml:space="preserve"> STYLEREF 1 \s </w:instrText>
+      </w:r>
+      <w:r>
+        <w:fldChar w:fldCharType="separate"/>
+      </w:r>
+      <w:r>
+        <w:rPr>
+          <w:noProof/>
+        </w:rPr>
+        <w:t>7</w:t>
+      </w:r>
+      <w:r>
+        <w:rPr>
+          <w:noProof/>
+        </w:rPr>
+        <w:fldChar w:fldCharType="end"/>
+      </w:r>
+      <w:r>
+        <w:t>.</w:t>
+      </w:r>
+      <w:r>
+        <w:fldChar w:fldCharType="begin"/>
+      </w:r>
+      <w:r>
+        <w:instrText xml:space="preserve"> SEQ Figure \* ARABIC \s 1 </w:instrText>
+      </w:r>
+      <w:r>
+        <w:fldChar w:fldCharType="separate"/>
+      </w:r>
+      <w:r>
+        <w:rPr>
+          <w:noProof/>
+        </w:rPr>
+        <w:t>7</w:t>
+      </w:r>
+      <w:r>
+        <w:rPr>
+          <w:noProof/>
+        </w:rPr>
+        <w:fldChar w:fldCharType="end"/>
+      </w:r>
+      <w:r>
+        <w:t xml:space="preserve"> Daily Transit Ridership - Express Bus</w:t>
+      </w:r>
+      <w:bookmarkEnd w:id="42"/>
+    </w:p>
+    <w:p>
+      <w:pPr>
+        <w:keepNext/>
+        <w:spacing w:before="0" w:after="160"/>
+        <w:jc w:val="center"/>
+      </w:pPr>
+      <w:r>
+        <w:lastRenderedPageBreak/>
+        <w:drawing>
+          <wp:inline distT="0" distB="0" distL="0" distR="0" wp14:anchorId="542B6963" wp14:editId="3BBC236A">
+            <wp:extent cx="4810125" cy="2808990"/>
+            <wp:effectExtent l="0" t="0" r="0" b="0"/>
+            <wp:docPr id="1990507650" name="Picture 1" descr="A graph with red and blue lines&#10;&#10;Description automatically generated"/>
+            <wp:cNvGraphicFramePr>
+              <a:graphicFrameLocks xmlns:a="http://schemas.openxmlformats.org/drawingml/2006/main" noChangeAspect="1"/>
+            </wp:cNvGraphicFramePr>
+            <a:graphic xmlns:a="http://schemas.openxmlformats.org/drawingml/2006/main">
+              <a:graphicData uri="http://schemas.openxmlformats.org/drawingml/2006/picture">
+                <pic:pic xmlns:pic="http://schemas.openxmlformats.org/drawingml/2006/picture">
+                  <pic:nvPicPr>
+                    <pic:cNvPr id="1990507650" name="Picture 1" descr="A graph with red and blue lines&#10;&#10;Description automatically generated"/>
+                    <pic:cNvPicPr/>
+                  </pic:nvPicPr>
+                  <pic:blipFill>
+                    <a:blip r:embed="rId19"/>
+                    <a:stretch>
+                      <a:fillRect/>
+                    </a:stretch>
+                  </pic:blipFill>
+                  <pic:spPr>
+                    <a:xfrm>
+                      <a:off x="0" y="0"/>
+                      <a:ext cx="4835909" cy="2824047"/>
+                    </a:xfrm>
+                    <a:prstGeom prst="rect">
+                      <a:avLst/>
+                    </a:prstGeom>
+                  </pic:spPr>
+                </pic:pic>
+              </a:graphicData>
+            </a:graphic>
+          </wp:inline>
+        </w:drawing>
+      </w:r>
+    </w:p>
+    <w:p>
+      <w:pPr>
+        <w:pStyle w:val="TableFigureCaptions"/>
+      </w:pPr>
+      <w:bookmarkStart w:id="43" w:name="_Toc146873653"/>
+      <w:r>
+        <w:t xml:space="preserve">Figure </w:t>
+      </w:r>
+      <w:r>
+        <w:fldChar w:fldCharType="begin"/>
+      </w:r>
+      <w:r>
+        <w:instrText xml:space="preserve"> STYLEREF 1 \s </w:instrText>
+      </w:r>
+      <w:r>
+        <w:fldChar w:fldCharType="separate"/>
+      </w:r>
+      <w:r>
+        <w:rPr>
+          <w:noProof/>
+        </w:rPr>
+        <w:t>7</w:t>
+      </w:r>
+      <w:r>
+        <w:rPr>
+          <w:noProof/>
+        </w:rPr>
+        <w:fldChar w:fldCharType="end"/>
+      </w:r>
+      <w:r>
+        <w:t>.</w:t>
+      </w:r>
+      <w:r>
+        <w:fldChar w:fldCharType="begin"/>
+      </w:r>
+      <w:r>
+        <w:instrText xml:space="preserve"> SEQ Figure \* ARABIC \s 1 </w:instrText>
+      </w:r>
+      <w:r>
+        <w:fldChar w:fldCharType="separate"/>
+      </w:r>
+      <w:r>
+        <w:rPr>
+          <w:noProof/>
+        </w:rPr>
+        <w:t>8</w:t>
+      </w:r>
+      <w:r>
+        <w:rPr>
+          <w:noProof/>
+        </w:rPr>
+        <w:fldChar w:fldCharType="end"/>
+      </w:r>
+      <w:r>
+        <w:t xml:space="preserve"> Daily Transit Ridership - Core Bus</w:t>
+      </w:r>
+      <w:bookmarkEnd w:id="43"/>
+    </w:p>
+    <w:p>
+      <w:pPr>
+        <w:keepNext/>
+        <w:spacing w:before="0" w:after="160"/>
+        <w:jc w:val="center"/>
+      </w:pPr>
+    </w:p>
+    <w:p>
+      <w:pPr>
+        <w:keepNext/>
+        <w:spacing w:before="0" w:after="160"/>
+        <w:jc w:val="center"/>
+      </w:pPr>
+      <w:r>
+        <w:drawing>
+          <wp:inline distT="0" distB="0" distL="0" distR="0" wp14:anchorId="24937E26" wp14:editId="17079131">
+            <wp:extent cx="4772025" cy="2820389"/>
+            <wp:effectExtent l="0" t="0" r="0" b="0"/>
+            <wp:docPr id="1466505178" name="Picture 1" descr="A graph with red dots and numbers&#10;&#10;Description automatically generated"/>
+            <wp:cNvGraphicFramePr>
+              <a:graphicFrameLocks xmlns:a="http://schemas.openxmlformats.org/drawingml/2006/main" noChangeAspect="1"/>
+            </wp:cNvGraphicFramePr>
+            <a:graphic xmlns:a="http://schemas.openxmlformats.org/drawingml/2006/main">
+              <a:graphicData uri="http://schemas.openxmlformats.org/drawingml/2006/picture">
+                <pic:pic xmlns:pic="http://schemas.openxmlformats.org/drawingml/2006/picture">
+                  <pic:nvPicPr>
+                    <pic:cNvPr id="1466505178" name="Picture 1" descr="A graph with red dots and numbers&#10;&#10;Description automatically generated"/>
+                    <pic:cNvPicPr/>
+                  </pic:nvPicPr>
+                  <pic:blipFill>
+                    <a:blip r:embed="rId20"/>
+                    <a:stretch>
+                      <a:fillRect/>
+                    </a:stretch>
+                  </pic:blipFill>
+                  <pic:spPr>
+                    <a:xfrm>
+                      <a:off x="0" y="0"/>
+                      <a:ext cx="4781300" cy="2825871"/>
+                    </a:xfrm>
+                    <a:prstGeom prst="rect">
+                      <a:avLst/>
+                    </a:prstGeom>
+                  </pic:spPr>
+                </pic:pic>
+              </a:graphicData>
+            </a:graphic>
+          </wp:inline>
+        </w:drawing>
+      </w:r>
+    </w:p>
+    <w:p>
+      <w:pPr>
+        <w:pStyle w:val="TableFigureCaptions"/>
+      </w:pPr>
+      <w:bookmarkStart w:id="44" w:name="_Ref146873685"/>
+      <w:bookmarkStart w:id="45" w:name="_Toc146873654"/>
+      <w:r>
+        <w:t xml:space="preserve">Figure </w:t>
+      </w:r>
+      <w:r>
+        <w:fldChar w:fldCharType="begin"/>
+      </w:r>
+      <w:r>
+        <w:instrText xml:space="preserve"> STYLEREF 1 \s </w:instrText>
+      </w:r>
+      <w:r>
+        <w:fldChar w:fldCharType="separate"/>
+      </w:r>
+      <w:r>
+        <w:rPr>
+          <w:noProof/>
+        </w:rPr>
+        <w:t>7</w:t>
+      </w:r>
+      <w:r>
+        <w:rPr>
+          <w:noProof/>
+        </w:rPr>
+        <w:fldChar w:fldCharType="end"/>
+      </w:r>
+      <w:r>
+        <w:t>.</w:t>
+      </w:r>
+      <w:r>
+        <w:fldChar w:fldCharType="begin"/>
+      </w:r>
+      <w:r>
+        <w:instrText xml:space="preserve"> SEQ Figure \* ARABIC \s 1 </w:instrText>
+      </w:r>
+      <w:r>
+        <w:fldChar w:fldCharType="separate"/>
+      </w:r>
+      <w:r>
+        <w:rPr>
+          <w:noProof/>
+        </w:rPr>
+        <w:t>9</w:t>
+      </w:r>
+      <w:r>
+        <w:rPr>
+          <w:noProof/>
+        </w:rPr>
+        <w:fldChar w:fldCharType="end"/>
+      </w:r>
+      <w:bookmarkEnd w:id="44"/>
+      <w:r>
+        <w:t xml:space="preserve"> Daily Transit Ridership - Local Bus</w:t>
+      </w:r>
+      <w:bookmarkEnd w:id="45"/>
     </w:p>
     <w:p>
       <w:pPr>
         <w:pStyle w:val="Heading3"/>
       </w:pPr>
-      <w:bookmarkStart w:id="22" w:name="_Ref170225552"/>
-      <w:bookmarkStart w:id="23" w:name="_Toc170227850"/>
-      <w:r>
-        <w:t xml:space="preserve">Added </w:t>
-      </w:r>
-      <w:r>
-        <w:t>“</w:t>
-      </w:r>
-      <w:r>
-        <w:rPr>
-          <w:i/>
-          <w:iCs/>
-        </w:rPr>
-        <w:t>CRTSpeedSummaryFile.xlsx</w:t>
-      </w:r>
-      <w:bookmarkEnd w:id="22"/>
-      <w:r>
-        <w:rPr>
-          <w:i/>
-          <w:iCs/>
-        </w:rPr>
-        <w:t>”</w:t>
-      </w:r>
-      <w:bookmarkEnd w:id="23"/>
-    </w:p>
-    <w:p>
-      <w:r>
-        <w:t xml:space="preserve">As previously mentioned in Section </w:t>
-      </w:r>
-      <w:r>
+      <w:bookmarkStart w:id="46" w:name="_Toc144389251"/>
+      <w:r>
+        <w:t xml:space="preserve"> </w:t>
+      </w:r>
+      <w:bookmarkStart w:id="47" w:name="_Toc144887815"/>
+      <w:bookmarkStart w:id="48" w:name="_Toc144887951"/>
+      <w:bookmarkStart w:id="49" w:name="_Toc146873569"/>
+      <w:bookmarkStart w:id="50" w:name="_Toc170305932"/>
+      <w:r>
+        <w:t>Transit Share</w:t>
+      </w:r>
+      <w:bookmarkEnd w:id="46"/>
+      <w:bookmarkEnd w:id="47"/>
+      <w:bookmarkEnd w:id="48"/>
+      <w:bookmarkEnd w:id="49"/>
+      <w:bookmarkEnd w:id="50"/>
+    </w:p>
+    <w:p>
+      <w:r>
+        <w:t>A comparison of the share of trips amongst the various modes of transit was made for both Trips and Boardings.</w:t>
+      </w:r>
+    </w:p>
+    <w:p>
+      <w:pPr>
         <w:rPr>
           <w:rStyle w:val="TableFigureHyperlinkChar"/>
         </w:rPr>
+      </w:pPr>
+      <w:r>
+        <w:t xml:space="preserve">The transit ridership trip shares by mode can be found in </w:t>
+      </w:r>
+      <w:r>
+        <w:rPr>
+          <w:rStyle w:val="TableFigureHyperlinkChar"/>
+        </w:rPr>
         <w:fldChar w:fldCharType="begin"/>
       </w:r>
       <w:r>
         <w:rPr>
           <w:rStyle w:val="TableFigureHyperlinkChar"/>
         </w:rPr>
-        <w:instrText xml:space="preserve"> REF _Ref170227262 \n \h </w:instrText>
+        <w:instrText xml:space="preserve"> REF _Ref144821601 \h </w:instrText>
       </w:r>
       <w:r>
         <w:rPr>
           <w:rStyle w:val="TableFigureHyperlinkChar"/>
         </w:rPr>
+        <w:instrText xml:space="preserve"> \* MERGEFORMAT </w:instrText>
       </w:r>
       <w:r>
         <w:rPr>
           <w:rStyle w:val="TableFigureHyperlinkChar"/>
         </w:rPr>
+      </w:r>
+      <w:r>
+        <w:rPr>
+          <w:rStyle w:val="TableFigureHyperlinkChar"/>
+        </w:rPr>
+        <w:fldChar w:fldCharType="separate"/>
+      </w:r>
+      <w:r>
+        <w:rPr>
+          <w:rStyle w:val="TableFigureHyperlinkChar"/>
+        </w:rPr>
+        <w:t>Figure 7.10</w:t>
+      </w:r>
+      <w:r>
+        <w:rPr>
+          <w:rStyle w:val="TableFigureHyperlinkChar"/>
+        </w:rPr>
+        <w:fldChar w:fldCharType="end"/>
+      </w:r>
+      <w:r>
+        <w:t xml:space="preserve"> for version 9</w:t>
+      </w:r>
+      <w:r>
+        <w:t>.0.2</w:t>
+      </w:r>
+      <w:r>
+        <w:t xml:space="preserve"> and </w:t>
+      </w:r>
+      <w:r>
+        <w:fldChar w:fldCharType="begin"/>
+      </w:r>
+      <w:r>
+        <w:instrText>HYPERLINK \l "fig-pdf-shr-tr-all-832" \h</w:instrText>
+      </w:r>
+      <w:r>
+        <w:fldChar w:fldCharType="separate"/>
+      </w:r>
+      <w:r>
+        <w:rPr>
+          <w:rStyle w:val="TableFigureHyperlinkChar"/>
+        </w:rPr>
+        <w:fldChar w:fldCharType="begin"/>
+      </w:r>
+      <w:r>
+        <w:rPr>
+          <w:rStyle w:val="TableFigureHyperlinkChar"/>
+        </w:rPr>
+        <w:instrText xml:space="preserve"> REF _Ref144821606 \h </w:instrText>
+      </w:r>
+      <w:r>
+        <w:rPr>
+          <w:rStyle w:val="TableFigureHyperlinkChar"/>
+        </w:rPr>
         <w:instrText xml:space="preserve"> \* MERGEFORMAT </w:instrText>
       </w:r>
       <w:r>
         <w:rPr>
           <w:rStyle w:val="TableFigureHyperlinkChar"/>
         </w:rPr>
+      </w:r>
+      <w:r>
+        <w:rPr>
+          <w:rStyle w:val="TableFigureHyperlinkChar"/>
+        </w:rPr>
         <w:fldChar w:fldCharType="separate"/>
       </w:r>
+    </w:p>
+    <w:p>
       <w:r>
         <w:rPr>
           <w:rStyle w:val="TableFigureHyperlinkChar"/>
         </w:rPr>
-        <w:t>2.1.1.3</w:t>
+        <w:lastRenderedPageBreak/>
+        <w:t>Figure</w:t>
       </w:r>
       <w:r>
         <w:rPr>
           <w:rStyle w:val="TableFigureHyperlinkChar"/>
         </w:rPr>
+        <w:t xml:space="preserve"> </w:t>
+      </w:r>
+      <w:r>
+        <w:rPr>
+          <w:rStyle w:val="TableFigureHyperlinkChar"/>
+        </w:rPr>
+        <w:t>7.11</w:t>
+      </w:r>
+      <w:r>
+        <w:rPr>
+          <w:rStyle w:val="TableFigureHyperlinkChar"/>
+        </w:rPr>
         <w:fldChar w:fldCharType="end"/>
       </w:r>
       <w:r>
-        <w:t xml:space="preserve">, the new file </w:t>
-      </w:r>
-      <w:r>
-        <w:rPr>
-          <w:i/>
-          <w:iCs/>
-        </w:rPr>
-        <w:t>“CRTSpeedSummaryFile.xlsx”</w:t>
-      </w:r>
-      <w:r>
+        <w:rPr>
+          <w:rStyle w:val="TableFigureHyperlinkChar"/>
+        </w:rPr>
+        <w:fldChar w:fldCharType="end"/>
+      </w:r>
+      <w:r>
+        <w:t xml:space="preserve"> for version </w:t>
+      </w:r>
+      <w:r>
+        <w:t>9</w:t>
+      </w:r>
+      <w:r>
+        <w:t>.</w:t>
+      </w:r>
+      <w:r>
+        <w:t>0</w:t>
+      </w:r>
+      <w:r>
+        <w:t>.</w:t>
+      </w:r>
+      <w:r>
+        <w:t>1-patch2</w:t>
+      </w:r>
+      <w:r>
+        <w:t xml:space="preserve">. </w:t>
+      </w:r>
+      <w:r>
+        <w:t xml:space="preserve">The total percentage of trips by mode remains relatively similar between the two model versions. A difference is detected in 2050, where the Commuter Rail trips increase slightly. This increase is consistent with the increase in Commuter Rail transit ridership. A slight decrease in Express Bus also occurs, although the percentage is negligible. </w:t>
+      </w:r>
+    </w:p>
+    <w:p>
+      <w:r>
+        <w:t>Transit boardings for version 9</w:t>
+      </w:r>
+      <w:r>
+        <w:t>.0.2</w:t>
+      </w:r>
+      <w:r>
+        <w:t xml:space="preserve"> are found in </w:t>
+      </w:r>
+      <w:hyperlink w:anchor="fig-pdf-brd-9">
+        <w:r>
+          <w:rPr>
+            <w:rStyle w:val="TableFigureHyperlinkChar"/>
+          </w:rPr>
+          <w:fldChar w:fldCharType="begin"/>
+        </w:r>
+        <w:r>
+          <w:rPr>
+            <w:rStyle w:val="TableFigureHyperlinkChar"/>
+          </w:rPr>
+          <w:instrText xml:space="preserve"> REF _Ref144821612 \h </w:instrText>
+        </w:r>
+        <w:r>
+          <w:rPr>
+            <w:rStyle w:val="TableFigureHyperlinkChar"/>
+          </w:rPr>
+          <w:instrText xml:space="preserve"> \* MERGEFORMAT </w:instrText>
+        </w:r>
+        <w:r>
+          <w:rPr>
+            <w:rStyle w:val="TableFigureHyperlinkChar"/>
+          </w:rPr>
+        </w:r>
+        <w:r>
+          <w:rPr>
+            <w:rStyle w:val="TableFigureHyperlinkChar"/>
+          </w:rPr>
+          <w:fldChar w:fldCharType="separate"/>
+        </w:r>
+        <w:r>
+          <w:rPr>
+            <w:rStyle w:val="TableFigureHyperlinkChar"/>
+          </w:rPr>
+          <w:t>Figure 7.12</w:t>
+        </w:r>
+        <w:r>
+          <w:rPr>
+            <w:rStyle w:val="TableFigureHyperlinkChar"/>
+          </w:rPr>
+          <w:fldChar w:fldCharType="end"/>
+        </w:r>
+      </w:hyperlink>
+      <w:r>
+        <w:t xml:space="preserve"> and for version </w:t>
+      </w:r>
+      <w:r>
+        <w:t>9.0.1-patch2</w:t>
+      </w:r>
+      <w:r>
+        <w:t xml:space="preserve"> are found in </w:t>
+      </w:r>
+      <w:hyperlink w:anchor="fig-pdf-brd-832">
+        <w:r>
+          <w:rPr>
+            <w:rStyle w:val="TableFigureHyperlinkChar"/>
+          </w:rPr>
+          <w:fldChar w:fldCharType="begin"/>
+        </w:r>
+        <w:r>
+          <w:rPr>
+            <w:rStyle w:val="TableFigureHyperlinkChar"/>
+          </w:rPr>
+          <w:instrText xml:space="preserve"> REF _Ref144821617 \h </w:instrText>
+        </w:r>
+        <w:r>
+          <w:rPr>
+            <w:rStyle w:val="TableFigureHyperlinkChar"/>
+          </w:rPr>
+          <w:instrText xml:space="preserve"> \* MERGEFORMAT </w:instrText>
+        </w:r>
+        <w:r>
+          <w:rPr>
+            <w:rStyle w:val="TableFigureHyperlinkChar"/>
+          </w:rPr>
+        </w:r>
+        <w:r>
+          <w:rPr>
+            <w:rStyle w:val="TableFigureHyperlinkChar"/>
+          </w:rPr>
+          <w:fldChar w:fldCharType="separate"/>
+        </w:r>
+        <w:r>
+          <w:rPr>
+            <w:rStyle w:val="TableFigureHyperlinkChar"/>
+          </w:rPr>
+          <w:t>Figure 7.13</w:t>
+        </w:r>
+        <w:r>
+          <w:rPr>
+            <w:rStyle w:val="TableFigureHyperlinkChar"/>
+          </w:rPr>
+          <w:fldChar w:fldCharType="end"/>
+        </w:r>
+      </w:hyperlink>
+      <w:r>
+        <w:t>. Boardings follow the same pattern as trips, but boardings can differentiate between modes better than trips that are categorized hierarchically.</w:t>
+      </w:r>
+    </w:p>
+    <w:p>
+      <w:pPr>
+        <w:keepNext/>
+        <w:jc w:val="center"/>
+      </w:pPr>
+      <w:r>
+        <w:drawing>
+          <wp:inline distT="0" distB="0" distL="0" distR="0" wp14:anchorId="0B67D68D" wp14:editId="48DBF6EF">
+            <wp:extent cx="5943600" cy="2029460"/>
+            <wp:effectExtent l="0" t="0" r="0" b="8890"/>
+            <wp:docPr id="547631985" name="Picture 1" descr="A graph showing different colored lines&#10;&#10;Description automatically generated"/>
+            <wp:cNvGraphicFramePr>
+              <a:graphicFrameLocks xmlns:a="http://schemas.openxmlformats.org/drawingml/2006/main" noChangeAspect="1"/>
+            </wp:cNvGraphicFramePr>
+            <a:graphic xmlns:a="http://schemas.openxmlformats.org/drawingml/2006/main">
+              <a:graphicData uri="http://schemas.openxmlformats.org/drawingml/2006/picture">
+                <pic:pic xmlns:pic="http://schemas.openxmlformats.org/drawingml/2006/picture">
+                  <pic:nvPicPr>
+                    <pic:cNvPr id="547631985" name="Picture 1" descr="A graph showing different colored lines&#10;&#10;Description automatically generated"/>
+                    <pic:cNvPicPr/>
+                  </pic:nvPicPr>
+                  <pic:blipFill>
+                    <a:blip r:embed="rId21"/>
+                    <a:stretch>
+                      <a:fillRect/>
+                    </a:stretch>
+                  </pic:blipFill>
+                  <pic:spPr>
+                    <a:xfrm>
+                      <a:off x="0" y="0"/>
+                      <a:ext cx="5943600" cy="2029460"/>
+                    </a:xfrm>
+                    <a:prstGeom prst="rect">
+                      <a:avLst/>
+                    </a:prstGeom>
+                  </pic:spPr>
+                </pic:pic>
+              </a:graphicData>
+            </a:graphic>
+          </wp:inline>
+        </w:drawing>
+      </w:r>
+    </w:p>
+    <w:p>
+      <w:pPr>
+        <w:pStyle w:val="TableFigureCaptions"/>
+      </w:pPr>
+      <w:bookmarkStart w:id="51" w:name="_Ref144821601"/>
+      <w:bookmarkStart w:id="52" w:name="_Toc146873655"/>
+      <w:r>
+        <w:t xml:space="preserve">Figure </w:t>
+      </w:r>
+      <w:r>
+        <w:fldChar w:fldCharType="begin"/>
+      </w:r>
+      <w:r>
+        <w:instrText xml:space="preserve"> STYLEREF 1 \s </w:instrText>
+      </w:r>
+      <w:r>
+        <w:fldChar w:fldCharType="separate"/>
+      </w:r>
+      <w:r>
+        <w:rPr>
+          <w:noProof/>
+        </w:rPr>
+        <w:t>7</w:t>
+      </w:r>
+      <w:r>
+        <w:rPr>
+          <w:noProof/>
+        </w:rPr>
+        <w:fldChar w:fldCharType="end"/>
+      </w:r>
+      <w:r>
+        <w:t>.</w:t>
+      </w:r>
+      <w:r>
+        <w:fldChar w:fldCharType="begin"/>
+      </w:r>
+      <w:r>
+        <w:instrText xml:space="preserve"> SEQ Figure \* ARABIC \s 1 </w:instrText>
+      </w:r>
+      <w:r>
+        <w:fldChar w:fldCharType="separate"/>
+      </w:r>
+      <w:r>
+        <w:rPr>
+          <w:noProof/>
+        </w:rPr>
+        <w:t>10</w:t>
+      </w:r>
+      <w:r>
+        <w:rPr>
+          <w:noProof/>
+        </w:rPr>
+        <w:fldChar w:fldCharType="end"/>
+      </w:r>
+      <w:bookmarkEnd w:id="51"/>
+      <w:r>
+        <w:t xml:space="preserve"> Transit Trips Share by Mode – Version 9</w:t>
+      </w:r>
+      <w:bookmarkEnd w:id="52"/>
+      <w:r>
+        <w:t>.0.2</w:t>
+      </w:r>
+    </w:p>
+    <w:p>
+      <w:pPr>
+        <w:rPr>
+          <w:rStyle w:val="TableFigureCaptionsChar"/>
+          <w:sz w:val="22"/>
+          <w:szCs w:val="22"/>
+        </w:rPr>
+      </w:pPr>
+      <w:bookmarkStart w:id="53" w:name="_Ref144821606"/>
+      <w:r>
+        <w:rPr>
+          <w:rStyle w:val="TableFigureCaptionsChar"/>
+          <w:sz w:val="22"/>
+          <w:szCs w:val="22"/>
+        </w:rPr>
+        <w:drawing>
+          <wp:inline distT="0" distB="0" distL="0" distR="0" wp14:anchorId="0F62DC8E" wp14:editId="22CBFA4E">
+            <wp:extent cx="5943600" cy="2052320"/>
+            <wp:effectExtent l="0" t="0" r="0" b="5080"/>
+            <wp:docPr id="1016974121" name="Picture 1" descr="A graph showing different colored lines&#10;&#10;Description automatically generated"/>
+            <wp:cNvGraphicFramePr>
+              <a:graphicFrameLocks xmlns:a="http://schemas.openxmlformats.org/drawingml/2006/main" noChangeAspect="1"/>
+            </wp:cNvGraphicFramePr>
+            <a:graphic xmlns:a="http://schemas.openxmlformats.org/drawingml/2006/main">
+              <a:graphicData uri="http://schemas.openxmlformats.org/drawingml/2006/picture">
+                <pic:pic xmlns:pic="http://schemas.openxmlformats.org/drawingml/2006/picture">
+                  <pic:nvPicPr>
+                    <pic:cNvPr id="1016974121" name="Picture 1" descr="A graph showing different colored lines&#10;&#10;Description automatically generated"/>
+                    <pic:cNvPicPr/>
+                  </pic:nvPicPr>
+                  <pic:blipFill>
+                    <a:blip r:embed="rId22"/>
+                    <a:stretch>
+                      <a:fillRect/>
+                    </a:stretch>
+                  </pic:blipFill>
+                  <pic:spPr>
+                    <a:xfrm>
+                      <a:off x="0" y="0"/>
+                      <a:ext cx="5943600" cy="2052320"/>
+                    </a:xfrm>
+                    <a:prstGeom prst="rect">
+                      <a:avLst/>
+                    </a:prstGeom>
+                  </pic:spPr>
+                </pic:pic>
+              </a:graphicData>
+            </a:graphic>
+          </wp:inline>
+        </w:drawing>
+      </w:r>
+    </w:p>
+    <w:p>
+      <w:pPr>
+        <w:pStyle w:val="TableFigureCaptions"/>
+        <w:rPr>
+          <w:rStyle w:val="TableFigureCaptionsChar"/>
+          <w:sz w:val="22"/>
+          <w:szCs w:val="22"/>
+        </w:rPr>
+      </w:pPr>
+      <w:bookmarkStart w:id="54" w:name="_Toc146873656"/>
+      <w:r>
+        <w:rPr>
+          <w:rStyle w:val="TableFigureCaptionsChar"/>
+          <w:sz w:val="22"/>
+          <w:szCs w:val="22"/>
+        </w:rPr>
+        <w:t>Figure.</w:t>
+      </w:r>
+      <w:r>
+        <w:rPr>
+          <w:rStyle w:val="TableFigureCaptionsChar"/>
+          <w:sz w:val="22"/>
+          <w:szCs w:val="22"/>
+        </w:rPr>
+        <w:fldChar w:fldCharType="begin"/>
+      </w:r>
+      <w:r>
+        <w:rPr>
+          <w:rStyle w:val="TableFigureCaptionsChar"/>
+          <w:sz w:val="22"/>
+          <w:szCs w:val="22"/>
+        </w:rPr>
+        <w:instrText xml:space="preserve"> STYLEREF 1 \s </w:instrText>
+      </w:r>
+      <w:r>
+        <w:rPr>
+          <w:rStyle w:val="TableFigureCaptionsChar"/>
+          <w:sz w:val="22"/>
+          <w:szCs w:val="22"/>
+        </w:rPr>
+        <w:fldChar w:fldCharType="separate"/>
+      </w:r>
+      <w:r>
+        <w:rPr>
+          <w:rStyle w:val="TableFigureCaptionsChar"/>
+          <w:sz w:val="22"/>
+          <w:szCs w:val="22"/>
+        </w:rPr>
+        <w:t>7</w:t>
+      </w:r>
+      <w:r>
+        <w:rPr>
+          <w:rStyle w:val="TableFigureCaptionsChar"/>
+          <w:sz w:val="22"/>
+          <w:szCs w:val="22"/>
+        </w:rPr>
+        <w:fldChar w:fldCharType="end"/>
+      </w:r>
+      <w:r>
+        <w:rPr>
+          <w:rStyle w:val="TableFigureCaptionsChar"/>
+          <w:sz w:val="22"/>
+          <w:szCs w:val="22"/>
+        </w:rPr>
+        <w:t>.</w:t>
+      </w:r>
+      <w:r>
+        <w:rPr>
+          <w:rStyle w:val="TableFigureCaptionsChar"/>
+          <w:sz w:val="22"/>
+          <w:szCs w:val="22"/>
+        </w:rPr>
+        <w:fldChar w:fldCharType="begin"/>
+      </w:r>
+      <w:r>
+        <w:rPr>
+          <w:rStyle w:val="TableFigureCaptionsChar"/>
+          <w:sz w:val="22"/>
+          <w:szCs w:val="22"/>
+        </w:rPr>
+        <w:instrText xml:space="preserve"> SEQ Figure \* ARABIC \s 1 </w:instrText>
+      </w:r>
+      <w:r>
+        <w:rPr>
+          <w:rStyle w:val="TableFigureCaptionsChar"/>
+          <w:sz w:val="22"/>
+          <w:szCs w:val="22"/>
+        </w:rPr>
+        <w:fldChar w:fldCharType="separate"/>
+      </w:r>
+      <w:r>
+        <w:rPr>
+          <w:rStyle w:val="TableFigureCaptionsChar"/>
+          <w:sz w:val="22"/>
+          <w:szCs w:val="22"/>
+        </w:rPr>
+        <w:t>11</w:t>
+      </w:r>
+      <w:r>
+        <w:rPr>
+          <w:rStyle w:val="TableFigureCaptionsChar"/>
+          <w:sz w:val="22"/>
+          <w:szCs w:val="22"/>
+        </w:rPr>
+        <w:fldChar w:fldCharType="end"/>
+      </w:r>
+      <w:bookmarkEnd w:id="53"/>
+      <w:r>
+        <w:rPr>
+          <w:rStyle w:val="TableFigureCaptionsChar"/>
+          <w:sz w:val="22"/>
+          <w:szCs w:val="22"/>
+        </w:rPr>
+        <w:t xml:space="preserve"> Transit Trips Share by Mode – Version </w:t>
+      </w:r>
+      <w:bookmarkEnd w:id="54"/>
+      <w:r>
+        <w:rPr>
+          <w:rStyle w:val="TableFigureCaptionsChar"/>
+          <w:sz w:val="22"/>
+          <w:szCs w:val="22"/>
+        </w:rPr>
+        <w:t>9.0.1 – Patch 2</w:t>
+      </w:r>
+    </w:p>
+    <w:p/>
+    <w:p>
+      <w:pPr>
+        <w:jc w:val="center"/>
+      </w:pPr>
+      <w:r>
+        <w:lastRenderedPageBreak/>
+        <w:drawing>
+          <wp:inline distT="0" distB="0" distL="0" distR="0" wp14:anchorId="02CD92EA" wp14:editId="51DB65F0">
+            <wp:extent cx="5943600" cy="2081530"/>
+            <wp:effectExtent l="0" t="0" r="0" b="0"/>
+            <wp:docPr id="810588373" name="Picture 1" descr="A graph showing different colored lines&#10;&#10;Description automatically generated"/>
+            <wp:cNvGraphicFramePr>
+              <a:graphicFrameLocks xmlns:a="http://schemas.openxmlformats.org/drawingml/2006/main" noChangeAspect="1"/>
+            </wp:cNvGraphicFramePr>
+            <a:graphic xmlns:a="http://schemas.openxmlformats.org/drawingml/2006/main">
+              <a:graphicData uri="http://schemas.openxmlformats.org/drawingml/2006/picture">
+                <pic:pic xmlns:pic="http://schemas.openxmlformats.org/drawingml/2006/picture">
+                  <pic:nvPicPr>
+                    <pic:cNvPr id="810588373" name="Picture 1" descr="A graph showing different colored lines&#10;&#10;Description automatically generated"/>
+                    <pic:cNvPicPr/>
+                  </pic:nvPicPr>
+                  <pic:blipFill>
+                    <a:blip r:embed="rId23"/>
+                    <a:stretch>
+                      <a:fillRect/>
+                    </a:stretch>
+                  </pic:blipFill>
+                  <pic:spPr>
+                    <a:xfrm>
+                      <a:off x="0" y="0"/>
+                      <a:ext cx="5943600" cy="2081530"/>
+                    </a:xfrm>
+                    <a:prstGeom prst="rect">
+                      <a:avLst/>
+                    </a:prstGeom>
+                  </pic:spPr>
+                </pic:pic>
+              </a:graphicData>
+            </a:graphic>
+          </wp:inline>
+        </w:drawing>
+      </w:r>
+    </w:p>
+    <w:p>
+      <w:pPr>
+        <w:pStyle w:val="TableFigureCaptions"/>
+      </w:pPr>
+      <w:bookmarkStart w:id="55" w:name="_Ref144821612"/>
+      <w:bookmarkStart w:id="56" w:name="_Toc146873657"/>
+      <w:r>
+        <w:t xml:space="preserve">Figure </w:t>
+      </w:r>
+      <w:r>
+        <w:fldChar w:fldCharType="begin"/>
+      </w:r>
+      <w:r>
+        <w:instrText xml:space="preserve"> STYLEREF 1 \s </w:instrText>
+      </w:r>
+      <w:r>
+        <w:fldChar w:fldCharType="separate"/>
+      </w:r>
+      <w:r>
+        <w:rPr>
+          <w:noProof/>
+        </w:rPr>
+        <w:t>7</w:t>
+      </w:r>
+      <w:r>
+        <w:rPr>
+          <w:noProof/>
+        </w:rPr>
+        <w:fldChar w:fldCharType="end"/>
+      </w:r>
+      <w:r>
+        <w:t>.</w:t>
+      </w:r>
+      <w:r>
+        <w:fldChar w:fldCharType="begin"/>
+      </w:r>
+      <w:r>
+        <w:instrText xml:space="preserve"> SEQ Figure \* ARABIC \s 1 </w:instrText>
+      </w:r>
+      <w:r>
+        <w:fldChar w:fldCharType="separate"/>
+      </w:r>
+      <w:r>
+        <w:rPr>
+          <w:noProof/>
+        </w:rPr>
+        <w:t>12</w:t>
+      </w:r>
+      <w:r>
+        <w:rPr>
+          <w:noProof/>
+        </w:rPr>
+        <w:fldChar w:fldCharType="end"/>
+      </w:r>
+      <w:bookmarkEnd w:id="55"/>
+      <w:r>
+        <w:t xml:space="preserve"> Transit Boardings Share by Mode – Version 9</w:t>
+      </w:r>
+      <w:bookmarkEnd w:id="56"/>
+      <w:r>
+        <w:t>.0.2</w:t>
+      </w:r>
+    </w:p>
+    <w:p>
+      <w:pPr>
+        <w:keepNext/>
+        <w:spacing w:before="0" w:after="160"/>
+        <w:jc w:val="center"/>
+      </w:pPr>
+      <w:r>
+        <w:drawing>
+          <wp:inline distT="0" distB="0" distL="0" distR="0" wp14:anchorId="0E82F6AB" wp14:editId="567CD323">
+            <wp:extent cx="5943600" cy="2032635"/>
+            <wp:effectExtent l="0" t="0" r="0" b="5715"/>
+            <wp:docPr id="528612057" name="Picture 1" descr="A graph showing different colored lines&#10;&#10;Description automatically generated"/>
+            <wp:cNvGraphicFramePr>
+              <a:graphicFrameLocks xmlns:a="http://schemas.openxmlformats.org/drawingml/2006/main" noChangeAspect="1"/>
+            </wp:cNvGraphicFramePr>
+            <a:graphic xmlns:a="http://schemas.openxmlformats.org/drawingml/2006/main">
+              <a:graphicData uri="http://schemas.openxmlformats.org/drawingml/2006/picture">
+                <pic:pic xmlns:pic="http://schemas.openxmlformats.org/drawingml/2006/picture">
+                  <pic:nvPicPr>
+                    <pic:cNvPr id="528612057" name="Picture 1" descr="A graph showing different colored lines&#10;&#10;Description automatically generated"/>
+                    <pic:cNvPicPr/>
+                  </pic:nvPicPr>
+                  <pic:blipFill>
+                    <a:blip r:embed="rId24"/>
+                    <a:stretch>
+                      <a:fillRect/>
+                    </a:stretch>
+                  </pic:blipFill>
+                  <pic:spPr>
+                    <a:xfrm>
+                      <a:off x="0" y="0"/>
+                      <a:ext cx="5943600" cy="2032635"/>
+                    </a:xfrm>
+                    <a:prstGeom prst="rect">
+                      <a:avLst/>
+                    </a:prstGeom>
+                  </pic:spPr>
+                </pic:pic>
+              </a:graphicData>
+            </a:graphic>
+          </wp:inline>
+        </w:drawing>
+      </w:r>
+    </w:p>
+    <w:p>
+      <w:pPr>
+        <w:pStyle w:val="TableFigureCaptions"/>
+      </w:pPr>
+      <w:bookmarkStart w:id="57" w:name="_Ref144821617"/>
+      <w:bookmarkStart w:id="58" w:name="_Toc146873658"/>
+      <w:r>
+        <w:t xml:space="preserve">Figure </w:t>
+      </w:r>
+      <w:r>
+        <w:fldChar w:fldCharType="begin"/>
+      </w:r>
+      <w:r>
+        <w:instrText xml:space="preserve"> STYLEREF 1 \s </w:instrText>
+      </w:r>
+      <w:r>
+        <w:fldChar w:fldCharType="separate"/>
+      </w:r>
+      <w:r>
+        <w:rPr>
+          <w:noProof/>
+        </w:rPr>
+        <w:t>7</w:t>
+      </w:r>
+      <w:r>
+        <w:rPr>
+          <w:noProof/>
+        </w:rPr>
+        <w:fldChar w:fldCharType="end"/>
+      </w:r>
+      <w:r>
+        <w:t>.</w:t>
+      </w:r>
+      <w:r>
+        <w:fldChar w:fldCharType="begin"/>
+      </w:r>
+      <w:r>
+        <w:instrText xml:space="preserve"> SEQ Figure \* ARABIC \s 1 </w:instrText>
+      </w:r>
+      <w:r>
+        <w:fldChar w:fldCharType="separate"/>
+      </w:r>
+      <w:r>
+        <w:rPr>
+          <w:noProof/>
+        </w:rPr>
+        <w:t>13</w:t>
+      </w:r>
+      <w:r>
+        <w:rPr>
+          <w:noProof/>
+        </w:rPr>
+        <w:fldChar w:fldCharType="end"/>
+      </w:r>
+      <w:bookmarkEnd w:id="57"/>
+      <w:r>
+        <w:t xml:space="preserve"> Transit Boardings Share by Mode – Version </w:t>
+      </w:r>
+      <w:bookmarkEnd w:id="58"/>
+      <w:r>
+        <w:rPr>
+          <w:rStyle w:val="TableFigureCaptionsChar"/>
+          <w:sz w:val="22"/>
+          <w:szCs w:val="22"/>
+        </w:rPr>
+        <w:t>9.0.1 – Patch 2</w:t>
+      </w:r>
+    </w:p>
+    <w:p>
+      <w:pPr>
+        <w:spacing w:before="0" w:after="160"/>
+      </w:pPr>
+    </w:p>
+    <w:p>
+      <w:pPr>
+        <w:pStyle w:val="Heading4"/>
+      </w:pPr>
+      <w:r>
+        <w:t>Commuter Rail Station Boardings</w:t>
+      </w:r>
+    </w:p>
+    <w:p>
+      <w:r>
+        <w:t>The comparison of base year (2019) station-level boardings for commuter-rail transit (CRT) is found in</w:t>
+      </w:r>
+      <w:r>
+        <w:rPr>
+          <w:rStyle w:val="TableFigureHyperlinkChar"/>
+        </w:rPr>
         <w:t xml:space="preserve"> </w:t>
       </w:r>
-      <w:r>
-        <w:t>was added to</w:t>
-      </w:r>
-      <w:r>
+      <w:hyperlink w:anchor="fig-pdf-fr-brd">
+        <w:r>
+          <w:rPr>
+            <w:rStyle w:val="TableFigureHyperlinkChar"/>
+          </w:rPr>
+          <w:fldChar w:fldCharType="begin"/>
+        </w:r>
+        <w:r>
+          <w:rPr>
+            <w:rStyle w:val="TableFigureHyperlinkChar"/>
+          </w:rPr>
+          <w:instrText xml:space="preserve"> REF _Ref144821628 \h </w:instrText>
+        </w:r>
+        <w:r>
+          <w:rPr>
+            <w:rStyle w:val="TableFigureHyperlinkChar"/>
+          </w:rPr>
+          <w:instrText xml:space="preserve"> \* MERGEFORMAT </w:instrText>
+        </w:r>
+        <w:r>
+          <w:rPr>
+            <w:rStyle w:val="TableFigureHyperlinkChar"/>
+          </w:rPr>
+        </w:r>
+        <w:r>
+          <w:rPr>
+            <w:rStyle w:val="TableFigureHyperlinkChar"/>
+          </w:rPr>
+          <w:fldChar w:fldCharType="separate"/>
+        </w:r>
+        <w:r>
+          <w:rPr>
+            <w:rStyle w:val="TableFigureHyperlinkChar"/>
+          </w:rPr>
+          <w:t>Figure 7.14</w:t>
+        </w:r>
+        <w:r>
+          <w:rPr>
+            <w:rStyle w:val="TableFigureHyperlinkChar"/>
+          </w:rPr>
+          <w:fldChar w:fldCharType="end"/>
+        </w:r>
+      </w:hyperlink>
+      <w:r>
+        <w:t>. CRT boardings were found to be higher than observed for Davis County and lower than observed for Utah County. An adjustment of 5 additional minutes to in-vehicle-time for trips to/from Davis County and 5 fewer minutes to in-vehicle-time for Utah County was made to attempt to bring the model more in-line with observations.</w:t>
+      </w:r>
+    </w:p>
+    <w:p>
+      <w:r>
+        <w:t>Additional investigation was conducted into why Provo and Lehi were particularly low in the model. The findings did not turn up any obvious errors in the transit or model network. So, the conclusion is that further adjustments to CRT will be possible in the Mode Choice Update project that is currently being undertaken for the next release of the model.</w:t>
+      </w:r>
+    </w:p>
+    <w:p>
+      <w:r>
+        <w:rPr>
+          <w:noProof/>
+        </w:rPr>
+        <w:lastRenderedPageBreak/>
+        <w:drawing>
+          <wp:inline distT="0" distB="0" distL="0" distR="0" wp14:anchorId="42DA3842" wp14:editId="48AD0508">
+            <wp:extent cx="6353175" cy="2762250"/>
+            <wp:effectExtent l="0" t="0" r="9525" b="0"/>
+            <wp:docPr id="244" name="Picture" descr="A graph of different colored bars&#10;&#10;Description automatically generated"/>
+            <wp:cNvGraphicFramePr/>
+            <a:graphic xmlns:a="http://schemas.openxmlformats.org/drawingml/2006/main">
+              <a:graphicData uri="http://schemas.openxmlformats.org/drawingml/2006/picture">
+                <pic:pic xmlns:pic="http://schemas.openxmlformats.org/drawingml/2006/picture">
+                  <pic:nvPicPr>
+                    <pic:cNvPr id="244" name="Picture" descr="A graph of different colored bars&#10;&#10;Description automatically generated"/>
+                    <pic:cNvPicPr>
+                      <a:picLocks noChangeAspect="1" noChangeArrowheads="1"/>
+                    </pic:cNvPicPr>
+                  </pic:nvPicPr>
+                  <pic:blipFill>
+                    <a:blip r:embed="rId25"/>
+                    <a:stretch>
+                      <a:fillRect/>
+                    </a:stretch>
+                  </pic:blipFill>
+                  <pic:spPr bwMode="auto">
+                    <a:xfrm>
+                      <a:off x="0" y="0"/>
+                      <a:ext cx="6367693" cy="2768562"/>
+                    </a:xfrm>
+                    <a:prstGeom prst="rect">
+                      <a:avLst/>
+                    </a:prstGeom>
+                    <a:noFill/>
+                    <a:ln w="9525">
+                      <a:noFill/>
+                      <a:headEnd/>
+                      <a:tailEnd/>
+                    </a:ln>
+                  </pic:spPr>
+                </pic:pic>
+              </a:graphicData>
+            </a:graphic>
+          </wp:inline>
+        </w:drawing>
+      </w:r>
+    </w:p>
+    <w:p>
+      <w:pPr>
+        <w:pStyle w:val="TableFigureCaptions"/>
+      </w:pPr>
+      <w:bookmarkStart w:id="59" w:name="_Ref144821628"/>
+      <w:bookmarkStart w:id="60" w:name="_Toc146873659"/>
+      <w:r>
+        <w:lastRenderedPageBreak/>
+        <w:t xml:space="preserve">Figure </w:t>
+      </w:r>
+      <w:r>
+        <w:fldChar w:fldCharType="begin"/>
+      </w:r>
+      <w:r>
+        <w:instrText xml:space="preserve"> STYLEREF 1 \s </w:instrText>
+      </w:r>
+      <w:r>
+        <w:fldChar w:fldCharType="separate"/>
+      </w:r>
+      <w:r>
+        <w:rPr>
+          <w:noProof/>
+        </w:rPr>
+        <w:t>7</w:t>
+      </w:r>
+      <w:r>
+        <w:rPr>
+          <w:noProof/>
+        </w:rPr>
+        <w:fldChar w:fldCharType="end"/>
+      </w:r>
+      <w:r>
+        <w:t>.</w:t>
+      </w:r>
+      <w:r>
+        <w:fldChar w:fldCharType="begin"/>
+      </w:r>
+      <w:r>
+        <w:instrText xml:space="preserve"> SEQ Figure \* ARABIC \s 1 </w:instrText>
+      </w:r>
+      <w:r>
+        <w:fldChar w:fldCharType="separate"/>
+      </w:r>
+      <w:r>
+        <w:rPr>
+          <w:noProof/>
+        </w:rPr>
+        <w:t>14</w:t>
+      </w:r>
+      <w:r>
+        <w:rPr>
+          <w:noProof/>
+        </w:rPr>
+        <w:fldChar w:fldCharType="end"/>
+      </w:r>
+      <w:bookmarkEnd w:id="59"/>
+      <w:r>
+        <w:t xml:space="preserve"> Daily CRT Boardings by Station - Model vs Observed</w:t>
+      </w:r>
+      <w:bookmarkEnd w:id="60"/>
+    </w:p>
+    <w:p>
+      <w:pPr>
+        <w:pStyle w:val="TableFigureCaptions"/>
+      </w:pPr>
+    </w:p>
+    <w:p>
+      <w:pPr>
+        <w:pStyle w:val="TableFigureCaptions"/>
+      </w:pPr>
+    </w:p>
+    <w:p>
+      <w:pPr>
+        <w:rPr>
+          <w:b/>
+          <w:bCs/>
+        </w:rPr>
+      </w:pPr>
+      <w:r>
+        <w:rPr>
+          <w:b/>
+          <w:bCs/>
+        </w:rPr>
+        <w:lastRenderedPageBreak/>
+        <w:t xml:space="preserve">*** please add comparison of master net projects </w:t>
+      </w:r>
+      <w:r>
+        <w:rPr>
+          <w:b/>
+          <w:bCs/>
+        </w:rPr>
+        <w:t>and</w:t>
+      </w:r>
+      <w:r>
+        <w:rPr>
+          <w:b/>
+          <w:bCs/>
+        </w:rPr>
+        <w:t xml:space="preserve"> rail transit speeds</w:t>
+      </w:r>
+      <w:r>
+        <w:rPr>
+          <w:noProof/>
+        </w:rPr>
         <w:t xml:space="preserve"> </w:t>
       </w:r>
-      <w:proofErr w:type="gramStart"/>
-      <w:r>
-        <w:t>the ”Inputs</w:t>
-      </w:r>
-      <w:proofErr w:type="gramEnd"/>
-      <w:r>
-        <w:rPr>
-          <w:i/>
-          <w:iCs/>
-        </w:rPr>
-        <w:t>/Transit”</w:t>
-      </w:r>
-      <w:r>
-        <w:t xml:space="preserve"> folder</w:t>
-      </w:r>
-      <w:r>
-        <w:t>.</w:t>
-      </w:r>
-    </w:p>
-    <w:p>
-      <w:pPr>
-        <w:pStyle w:val="Heading2"/>
-      </w:pPr>
-      <w:bookmarkStart w:id="24" w:name="_Segment_Shapefile"/>
-      <w:bookmarkStart w:id="25" w:name="_Toc170227851"/>
-      <w:bookmarkEnd w:id="24"/>
-      <w:r>
-        <w:t>Segment Shapefile</w:t>
-      </w:r>
-      <w:bookmarkEnd w:id="25"/>
-    </w:p>
-    <w:p>
-      <w:r>
-        <w:t xml:space="preserve">No edits were made to the segment shapefile between </w:t>
-      </w:r>
-      <w:r>
-        <w:t>version 9.0.2</w:t>
-      </w:r>
-      <w:r>
-        <w:t xml:space="preserve"> and </w:t>
-      </w:r>
-      <w:r>
-        <w:t xml:space="preserve">version </w:t>
-      </w:r>
-      <w:r>
-        <w:t>9</w:t>
-      </w:r>
-      <w:r>
-        <w:t>.</w:t>
-      </w:r>
-      <w:r>
-        <w:t>0</w:t>
-      </w:r>
-      <w:r>
-        <w:t>.</w:t>
-      </w:r>
-      <w:r>
-        <w:t xml:space="preserve">1-patch2. </w:t>
-      </w:r>
-    </w:p>
-    <w:p>
-      <w:pPr>
-        <w:pStyle w:val="Heading1"/>
-      </w:pPr>
-      <w:bookmarkStart w:id="26" w:name="_Toc144887754"/>
-      <w:bookmarkStart w:id="27" w:name="_Toc144887890"/>
-      <w:bookmarkStart w:id="28" w:name="_Toc170227852"/>
-      <w:bookmarkEnd w:id="0"/>
-      <w:bookmarkEnd w:id="1"/>
-      <w:bookmarkEnd w:id="2"/>
-      <w:bookmarkEnd w:id="3"/>
-      <w:r>
+      <w:r>
+        <w:rPr>
+          <w:b/>
+          <w:bCs/>
+        </w:rPr>
         <w:lastRenderedPageBreak/>
-        <w:t>Compare Model Results</w:t>
-      </w:r>
-      <w:bookmarkEnd w:id="28"/>
-    </w:p>
-    <w:p>
-      <w:pPr>
-        <w:pStyle w:val="BodyText"/>
-      </w:pPr>
-      <w:r>
-        <w:t>This section compares the model results between version 9.0.2 and version 9.0.1-patch 2</w:t>
-      </w:r>
-      <w:r>
-        <w:t>.</w:t>
-      </w:r>
-    </w:p>
-    <w:p>
-      <w:pPr>
-        <w:pStyle w:val="Heading2"/>
-      </w:pPr>
-      <w:r>
-        <w:t xml:space="preserve"> </w:t>
-      </w:r>
-      <w:bookmarkStart w:id="29" w:name="_Toc170227853"/>
-      <w:r>
-        <w:t>Road Volume Comparisons</w:t>
-      </w:r>
-      <w:bookmarkEnd w:id="29"/>
-    </w:p>
-    <w:p/>
-    <w:p/>
-    <w:p/>
-    <w:p>
-      <w:pPr>
-        <w:pStyle w:val="Heading2"/>
-      </w:pPr>
-      <w:bookmarkStart w:id="30" w:name="_Toc170227854"/>
-      <w:r>
-        <w:t>Transit Comparisons</w:t>
-      </w:r>
-      <w:bookmarkEnd w:id="30"/>
-    </w:p>
-    <w:p/>
-    <w:p/>
-    <w:p>
-      <w:pPr>
-        <w:pStyle w:val="Heading3"/>
-      </w:pPr>
-      <w:bookmarkStart w:id="31" w:name="_Toc170227855"/>
-      <w:r>
-        <w:t>Transit Ridership</w:t>
-      </w:r>
-      <w:bookmarkEnd w:id="31"/>
-    </w:p>
-    <w:p/>
-    <w:p/>
-    <w:p>
-      <w:pPr>
-        <w:pStyle w:val="Heading3"/>
-      </w:pPr>
-      <w:bookmarkStart w:id="32" w:name="_Toc170227856"/>
-      <w:r>
-        <w:t>Transit Share</w:t>
-      </w:r>
-      <w:bookmarkEnd w:id="32"/>
-    </w:p>
-    <w:p/>
-    <w:p/>
-    <w:p>
-      <w:pPr>
-        <w:pStyle w:val="Heading4"/>
-      </w:pPr>
-      <w:r>
-        <w:t>Commuter Rail Station Boardings</w:t>
-      </w:r>
-      <w:bookmarkEnd w:id="26"/>
-      <w:bookmarkEnd w:id="27"/>
+        <w:drawing>
+          <wp:inline distT="0" distB="0" distL="0" distR="0" wp14:anchorId="0C56AAE2" wp14:editId="41DC43CE">
+            <wp:extent cx="2399030" cy="8229600"/>
+            <wp:effectExtent l="0" t="0" r="1270" b="0"/>
+            <wp:docPr id="1769426740" name="Picture 1" descr="A graph showing a long line&#10;&#10;Description automatically generated with medium confidence"/>
+            <wp:cNvGraphicFramePr>
+              <a:graphicFrameLocks xmlns:a="http://schemas.openxmlformats.org/drawingml/2006/main" noChangeAspect="1"/>
+            </wp:cNvGraphicFramePr>
+            <a:graphic xmlns:a="http://schemas.openxmlformats.org/drawingml/2006/main">
+              <a:graphicData uri="http://schemas.openxmlformats.org/drawingml/2006/picture">
+                <pic:pic xmlns:pic="http://schemas.openxmlformats.org/drawingml/2006/picture">
+                  <pic:nvPicPr>
+                    <pic:cNvPr id="1769426740" name="Picture 1" descr="A graph showing a long line&#10;&#10;Description automatically generated with medium confidence"/>
+                    <pic:cNvPicPr/>
+                  </pic:nvPicPr>
+                  <pic:blipFill>
+                    <a:blip r:embed="rId26"/>
+                    <a:stretch>
+                      <a:fillRect/>
+                    </a:stretch>
+                  </pic:blipFill>
+                  <pic:spPr>
+                    <a:xfrm>
+                      <a:off x="0" y="0"/>
+                      <a:ext cx="2399030" cy="8229600"/>
+                    </a:xfrm>
+                    <a:prstGeom prst="rect">
+                      <a:avLst/>
+                    </a:prstGeom>
+                  </pic:spPr>
+                </pic:pic>
+              </a:graphicData>
+            </a:graphic>
+          </wp:inline>
+        </w:drawing>
+      </w:r>
     </w:p>
     <w:sectPr>
       <w:pgSz w:w="12240" w:h="15840" w:code="1"/>
@@ -4101,7 +5717,7 @@
         <v:path o:extrusionok="f" gradientshapeok="t" o:connecttype="rect"/>
         <o:lock v:ext="edit" aspectratio="t"/>
       </v:shapetype>
-      <v:shape id="_x0000_i1151" type="#_x0000_t75" style="width:19.5pt;height:12pt" o:bullet="t">
+      <v:shape id="_x0000_i1060" type="#_x0000_t75" style="width:19.5pt;height:12pt" o:bullet="t">
         <v:imagedata r:id="rId1" o:title="rtp_bullet2"/>
       </v:shape>
     </w:pict>
@@ -6078,6 +7694,7 @@
   <w:style w:type="character" w:default="1" w:styleId="DefaultParagraphFont">
     <w:name w:val="Default Paragraph Font"/>
     <w:uiPriority w:val="1"/>
+    <w:semiHidden/>
     <w:unhideWhenUsed/>
   </w:style>
   <w:style w:type="table" w:default="1" w:styleId="TableNormal">

</xml_diff>